<commit_message>
Finalized poster, updated cart basket design
</commit_message>
<xml_diff>
--- a/Final Deliverables/Final Report/Smart Cart Final Report.docx
+++ b/Final Deliverables/Final Report/Smart Cart Final Report.docx
@@ -1,6 +1,6 @@
 
 <file path=word/document.xml><?xml version="1.0" encoding="utf-8"?>
-<w:document xmlns:wpc="http://schemas.microsoft.com/office/word/2010/wordprocessingCanvas" xmlns:cx="http://schemas.microsoft.com/office/drawing/2014/chartex" xmlns:cx1="http://schemas.microsoft.com/office/drawing/2015/9/8/chartex" xmlns:cx2="http://schemas.microsoft.com/office/drawing/2015/10/21/chartex" xmlns:cx3="http://schemas.microsoft.com/office/drawing/2016/5/9/chartex" xmlns:cx4="http://schemas.microsoft.com/office/drawing/2016/5/10/chartex" xmlns:cx5="http://schemas.microsoft.com/office/drawing/2016/5/11/chartex" xmlns:cx6="http://schemas.microsoft.com/office/drawing/2016/5/12/chartex" xmlns:cx7="http://schemas.microsoft.com/office/drawing/2016/5/13/chartex" xmlns:cx8="http://schemas.microsoft.com/office/drawing/2016/5/14/chartex" xmlns:mc="http://schemas.openxmlformats.org/markup-compatibility/2006" xmlns:aink="http://schemas.microsoft.com/office/drawing/2016/ink" xmlns:am3d="http://schemas.microsoft.com/office/drawing/2017/model3d" xmlns:o="urn:schemas-microsoft-com:office:office" xmlns:r="http://schemas.openxmlformats.org/officeDocument/2006/relationships" xmlns:m="http://schemas.openxmlformats.org/officeDocument/2006/math" xmlns:v="urn:schemas-microsoft-com:vml" xmlns:wp14="http://schemas.microsoft.com/office/word/2010/wordprocessingDrawing" xmlns:wp="http://schemas.openxmlformats.org/drawingml/2006/wordprocessingDrawing" xmlns:w10="urn:schemas-microsoft-com:office:word" xmlns:w="http://schemas.openxmlformats.org/wordprocessingml/2006/main" xmlns:w14="http://schemas.microsoft.com/office/word/2010/wordml" xmlns:w15="http://schemas.microsoft.com/office/word/2012/wordml" xmlns:w16cid="http://schemas.microsoft.com/office/word/2016/wordml/cid" xmlns:w16se="http://schemas.microsoft.com/office/word/2015/wordml/symex" xmlns:wpg="http://schemas.microsoft.com/office/word/2010/wordprocessingGroup" xmlns:wpi="http://schemas.microsoft.com/office/word/2010/wordprocessingInk" xmlns:wne="http://schemas.microsoft.com/office/word/2006/wordml" xmlns:wps="http://schemas.microsoft.com/office/word/2010/wordprocessingShape" mc:Ignorable="w14 w15 w16se w16cid wp14">
+<w:document xmlns:wpc="http://schemas.microsoft.com/office/word/2010/wordprocessingCanvas" xmlns:cx="http://schemas.microsoft.com/office/drawing/2014/chartex" xmlns:cx1="http://schemas.microsoft.com/office/drawing/2015/9/8/chartex" xmlns:mc="http://schemas.openxmlformats.org/markup-compatibility/2006" xmlns:o="urn:schemas-microsoft-com:office:office" xmlns:r="http://schemas.openxmlformats.org/officeDocument/2006/relationships" xmlns:m="http://schemas.openxmlformats.org/officeDocument/2006/math" xmlns:v="urn:schemas-microsoft-com:vml" xmlns:wp14="http://schemas.microsoft.com/office/word/2010/wordprocessingDrawing" xmlns:wp="http://schemas.openxmlformats.org/drawingml/2006/wordprocessingDrawing" xmlns:w10="urn:schemas-microsoft-com:office:word" xmlns:w="http://schemas.openxmlformats.org/wordprocessingml/2006/main" xmlns:w14="http://schemas.microsoft.com/office/word/2010/wordml" xmlns:w15="http://schemas.microsoft.com/office/word/2012/wordml" xmlns:w16se="http://schemas.microsoft.com/office/word/2015/wordml/symex" xmlns:wpg="http://schemas.microsoft.com/office/word/2010/wordprocessingGroup" xmlns:wpi="http://schemas.microsoft.com/office/word/2010/wordprocessingInk" xmlns:wne="http://schemas.microsoft.com/office/word/2006/wordml" xmlns:wps="http://schemas.microsoft.com/office/word/2010/wordprocessingShape" mc:Ignorable="w14 w15 w16se wp14">
   <w:body>
     <w:p>
       <w:pPr>
@@ -279,6 +279,8 @@
           <w:rFonts w:cstheme="minorHAnsi"/>
         </w:rPr>
       </w:pPr>
+      <w:bookmarkStart w:id="0" w:name="_GoBack"/>
+      <w:bookmarkEnd w:id="0"/>
       <w:r>
         <w:rPr>
           <w:rFonts w:cstheme="minorHAnsi"/>
@@ -319,7 +321,19 @@
         <w:rPr>
           <w:rFonts w:cstheme="minorHAnsi"/>
         </w:rPr>
-        <w:t xml:space="preserve">1 December </w:t>
+        <w:t>27</w:t>
+      </w:r>
+      <w:r>
+        <w:rPr>
+          <w:rFonts w:cstheme="minorHAnsi"/>
+        </w:rPr>
+        <w:t xml:space="preserve"> </w:t>
+      </w:r>
+      <w:r>
+        <w:rPr>
+          <w:rFonts w:cstheme="minorHAnsi"/>
+        </w:rPr>
+        <w:t xml:space="preserve">November </w:t>
       </w:r>
       <w:r>
         <w:rPr>
@@ -448,7 +462,7 @@
             </w:rPr>
             <w:fldChar w:fldCharType="separate"/>
           </w:r>
-          <w:hyperlink w:anchor="_Toc530908083" w:history="1">
+          <w:hyperlink w:anchor="_Toc531076137" w:history="1">
             <w:r>
               <w:rPr>
                 <w:rStyle w:val="Hyperlink"/>
@@ -476,7 +490,7 @@
                 <w:noProof/>
                 <w:webHidden/>
               </w:rPr>
-              <w:instrText xml:space="preserve"> PAGEREF _Toc530908083 \h </w:instrText>
+              <w:instrText xml:space="preserve"> PAGEREF _Toc531076137 \h </w:instrText>
             </w:r>
             <w:r>
               <w:rPr>
@@ -496,7 +510,7 @@
                 <w:noProof/>
                 <w:webHidden/>
               </w:rPr>
-              <w:t>4</w:t>
+              <w:t>3</w:t>
             </w:r>
             <w:r>
               <w:rPr>
@@ -519,7 +533,7 @@
               <w:noProof/>
             </w:rPr>
           </w:pPr>
-          <w:hyperlink w:anchor="_Toc530908084" w:history="1">
+          <w:hyperlink w:anchor="_Toc531076138" w:history="1">
             <w:r>
               <w:rPr>
                 <w:rStyle w:val="Hyperlink"/>
@@ -547,7 +561,7 @@
                 <w:noProof/>
                 <w:webHidden/>
               </w:rPr>
-              <w:instrText xml:space="preserve"> PAGEREF _Toc530908084 \h </w:instrText>
+              <w:instrText xml:space="preserve"> PAGEREF _Toc531076138 \h </w:instrText>
             </w:r>
             <w:r>
               <w:rPr>
@@ -567,7 +581,7 @@
                 <w:noProof/>
                 <w:webHidden/>
               </w:rPr>
-              <w:t>4</w:t>
+              <w:t>3</w:t>
             </w:r>
             <w:r>
               <w:rPr>
@@ -590,7 +604,7 @@
               <w:noProof/>
             </w:rPr>
           </w:pPr>
-          <w:hyperlink w:anchor="_Toc530908085" w:history="1">
+          <w:hyperlink w:anchor="_Toc531076139" w:history="1">
             <w:r>
               <w:rPr>
                 <w:rStyle w:val="Hyperlink"/>
@@ -618,7 +632,7 @@
                 <w:noProof/>
                 <w:webHidden/>
               </w:rPr>
-              <w:instrText xml:space="preserve"> PAGEREF _Toc530908085 \h </w:instrText>
+              <w:instrText xml:space="preserve"> PAGEREF _Toc531076139 \h </w:instrText>
             </w:r>
             <w:r>
               <w:rPr>
@@ -638,7 +652,7 @@
                 <w:noProof/>
                 <w:webHidden/>
               </w:rPr>
-              <w:t>4</w:t>
+              <w:t>3</w:t>
             </w:r>
             <w:r>
               <w:rPr>
@@ -661,7 +675,7 @@
               <w:noProof/>
             </w:rPr>
           </w:pPr>
-          <w:hyperlink w:anchor="_Toc530908086" w:history="1">
+          <w:hyperlink w:anchor="_Toc531076140" w:history="1">
             <w:r>
               <w:rPr>
                 <w:rStyle w:val="Hyperlink"/>
@@ -689,7 +703,7 @@
                 <w:noProof/>
                 <w:webHidden/>
               </w:rPr>
-              <w:instrText xml:space="preserve"> PAGEREF _Toc530908086 \h </w:instrText>
+              <w:instrText xml:space="preserve"> PAGEREF _Toc531076140 \h </w:instrText>
             </w:r>
             <w:r>
               <w:rPr>
@@ -709,7 +723,7 @@
                 <w:noProof/>
                 <w:webHidden/>
               </w:rPr>
-              <w:t>5</w:t>
+              <w:t>4</w:t>
             </w:r>
             <w:r>
               <w:rPr>
@@ -732,7 +746,7 @@
               <w:noProof/>
             </w:rPr>
           </w:pPr>
-          <w:hyperlink w:anchor="_Toc530908087" w:history="1">
+          <w:hyperlink w:anchor="_Toc531076141" w:history="1">
             <w:r>
               <w:rPr>
                 <w:rStyle w:val="Hyperlink"/>
@@ -760,7 +774,7 @@
                 <w:noProof/>
                 <w:webHidden/>
               </w:rPr>
-              <w:instrText xml:space="preserve"> PAGEREF _Toc530908087 \h </w:instrText>
+              <w:instrText xml:space="preserve"> PAGEREF _Toc531076141 \h </w:instrText>
             </w:r>
             <w:r>
               <w:rPr>
@@ -780,7 +794,7 @@
                 <w:noProof/>
                 <w:webHidden/>
               </w:rPr>
-              <w:t>6</w:t>
+              <w:t>5</w:t>
             </w:r>
             <w:r>
               <w:rPr>
@@ -803,7 +817,7 @@
               <w:noProof/>
             </w:rPr>
           </w:pPr>
-          <w:hyperlink w:anchor="_Toc530908088" w:history="1">
+          <w:hyperlink w:anchor="_Toc531076142" w:history="1">
             <w:r>
               <w:rPr>
                 <w:rStyle w:val="Hyperlink"/>
@@ -831,7 +845,7 @@
                 <w:noProof/>
                 <w:webHidden/>
               </w:rPr>
-              <w:instrText xml:space="preserve"> PAGEREF _Toc530908088 \h </w:instrText>
+              <w:instrText xml:space="preserve"> PAGEREF _Toc531076142 \h </w:instrText>
             </w:r>
             <w:r>
               <w:rPr>
@@ -851,7 +865,7 @@
                 <w:noProof/>
                 <w:webHidden/>
               </w:rPr>
-              <w:t>6</w:t>
+              <w:t>5</w:t>
             </w:r>
             <w:r>
               <w:rPr>
@@ -874,7 +888,7 @@
               <w:noProof/>
             </w:rPr>
           </w:pPr>
-          <w:hyperlink w:anchor="_Toc530908089" w:history="1">
+          <w:hyperlink w:anchor="_Toc531076143" w:history="1">
             <w:r>
               <w:rPr>
                 <w:rStyle w:val="Hyperlink"/>
@@ -902,7 +916,7 @@
                 <w:noProof/>
                 <w:webHidden/>
               </w:rPr>
-              <w:instrText xml:space="preserve"> PAGEREF _Toc530908089 \h </w:instrText>
+              <w:instrText xml:space="preserve"> PAGEREF _Toc531076143 \h </w:instrText>
             </w:r>
             <w:r>
               <w:rPr>
@@ -922,7 +936,7 @@
                 <w:noProof/>
                 <w:webHidden/>
               </w:rPr>
-              <w:t>7</w:t>
+              <w:t>6</w:t>
             </w:r>
             <w:r>
               <w:rPr>
@@ -945,7 +959,7 @@
               <w:noProof/>
             </w:rPr>
           </w:pPr>
-          <w:hyperlink w:anchor="_Toc530908090" w:history="1">
+          <w:hyperlink w:anchor="_Toc531076144" w:history="1">
             <w:r>
               <w:rPr>
                 <w:rStyle w:val="Hyperlink"/>
@@ -973,7 +987,7 @@
                 <w:noProof/>
                 <w:webHidden/>
               </w:rPr>
-              <w:instrText xml:space="preserve"> PAGEREF _Toc530908090 \h </w:instrText>
+              <w:instrText xml:space="preserve"> PAGEREF _Toc531076144 \h </w:instrText>
             </w:r>
             <w:r>
               <w:rPr>
@@ -993,7 +1007,7 @@
                 <w:noProof/>
                 <w:webHidden/>
               </w:rPr>
-              <w:t>7</w:t>
+              <w:t>6</w:t>
             </w:r>
             <w:r>
               <w:rPr>
@@ -1016,7 +1030,7 @@
               <w:noProof/>
             </w:rPr>
           </w:pPr>
-          <w:hyperlink w:anchor="_Toc530908091" w:history="1">
+          <w:hyperlink w:anchor="_Toc531076145" w:history="1">
             <w:r>
               <w:rPr>
                 <w:rStyle w:val="Hyperlink"/>
@@ -1044,7 +1058,7 @@
                 <w:noProof/>
                 <w:webHidden/>
               </w:rPr>
-              <w:instrText xml:space="preserve"> PAGEREF _Toc530908091 \h </w:instrText>
+              <w:instrText xml:space="preserve"> PAGEREF _Toc531076145 \h </w:instrText>
             </w:r>
             <w:r>
               <w:rPr>
@@ -1064,7 +1078,7 @@
                 <w:noProof/>
                 <w:webHidden/>
               </w:rPr>
-              <w:t>8</w:t>
+              <w:t>7</w:t>
             </w:r>
             <w:r>
               <w:rPr>
@@ -1087,7 +1101,7 @@
               <w:noProof/>
             </w:rPr>
           </w:pPr>
-          <w:hyperlink w:anchor="_Toc530908092" w:history="1">
+          <w:hyperlink w:anchor="_Toc531076146" w:history="1">
             <w:r>
               <w:rPr>
                 <w:rStyle w:val="Hyperlink"/>
@@ -1115,7 +1129,7 @@
                 <w:noProof/>
                 <w:webHidden/>
               </w:rPr>
-              <w:instrText xml:space="preserve"> PAGEREF _Toc530908092 \h </w:instrText>
+              <w:instrText xml:space="preserve"> PAGEREF _Toc531076146 \h </w:instrText>
             </w:r>
             <w:r>
               <w:rPr>
@@ -1135,7 +1149,7 @@
                 <w:noProof/>
                 <w:webHidden/>
               </w:rPr>
-              <w:t>9</w:t>
+              <w:t>8</w:t>
             </w:r>
             <w:r>
               <w:rPr>
@@ -1158,7 +1172,7 @@
               <w:noProof/>
             </w:rPr>
           </w:pPr>
-          <w:hyperlink w:anchor="_Toc530908093" w:history="1">
+          <w:hyperlink w:anchor="_Toc531076147" w:history="1">
             <w:r>
               <w:rPr>
                 <w:rStyle w:val="Hyperlink"/>
@@ -1186,7 +1200,7 @@
                 <w:noProof/>
                 <w:webHidden/>
               </w:rPr>
-              <w:instrText xml:space="preserve"> PAGEREF _Toc530908093 \h </w:instrText>
+              <w:instrText xml:space="preserve"> PAGEREF _Toc531076147 \h </w:instrText>
             </w:r>
             <w:r>
               <w:rPr>
@@ -1206,7 +1220,7 @@
                 <w:noProof/>
                 <w:webHidden/>
               </w:rPr>
-              <w:t>9</w:t>
+              <w:t>8</w:t>
             </w:r>
             <w:r>
               <w:rPr>
@@ -1225,10 +1239,11 @@
             </w:tabs>
             <w:spacing w:after="0"/>
             <w:rPr>
+              <w:rFonts w:eastAsiaTheme="minorEastAsia"/>
               <w:noProof/>
             </w:rPr>
           </w:pPr>
-          <w:hyperlink w:anchor="_Toc530908094" w:history="1">
+          <w:hyperlink w:anchor="_Toc531076148" w:history="1">
             <w:r>
               <w:rPr>
                 <w:rStyle w:val="Hyperlink"/>
@@ -1256,7 +1271,7 @@
                 <w:noProof/>
                 <w:webHidden/>
               </w:rPr>
-              <w:instrText xml:space="preserve"> PAGEREF _Toc530908094 \h </w:instrText>
+              <w:instrText xml:space="preserve"> PAGEREF _Toc531076148 \h </w:instrText>
             </w:r>
             <w:r>
               <w:rPr>
@@ -1276,7 +1291,7 @@
                 <w:noProof/>
                 <w:webHidden/>
               </w:rPr>
-              <w:t>9</w:t>
+              <w:t>8</w:t>
             </w:r>
             <w:r>
               <w:rPr>
@@ -1295,10 +1310,11 @@
             </w:tabs>
             <w:spacing w:after="0"/>
             <w:rPr>
+              <w:rFonts w:eastAsiaTheme="minorEastAsia"/>
               <w:noProof/>
             </w:rPr>
           </w:pPr>
-          <w:hyperlink w:anchor="_Toc530908095" w:history="1">
+          <w:hyperlink w:anchor="_Toc531076149" w:history="1">
             <w:r>
               <w:rPr>
                 <w:rStyle w:val="Hyperlink"/>
@@ -1326,7 +1342,7 @@
                 <w:noProof/>
                 <w:webHidden/>
               </w:rPr>
-              <w:instrText xml:space="preserve"> PAGEREF _Toc530908095 \h </w:instrText>
+              <w:instrText xml:space="preserve"> PAGEREF _Toc531076149 \h </w:instrText>
             </w:r>
             <w:r>
               <w:rPr>
@@ -1346,7 +1362,7 @@
                 <w:noProof/>
                 <w:webHidden/>
               </w:rPr>
-              <w:t>10</w:t>
+              <w:t>9</w:t>
             </w:r>
             <w:r>
               <w:rPr>
@@ -1369,7 +1385,7 @@
               <w:noProof/>
             </w:rPr>
           </w:pPr>
-          <w:hyperlink w:anchor="_Toc530908096" w:history="1">
+          <w:hyperlink w:anchor="_Toc531076150" w:history="1">
             <w:r>
               <w:rPr>
                 <w:rStyle w:val="Hyperlink"/>
@@ -1397,7 +1413,7 @@
                 <w:noProof/>
                 <w:webHidden/>
               </w:rPr>
-              <w:instrText xml:space="preserve"> PAGEREF _Toc530908096 \h </w:instrText>
+              <w:instrText xml:space="preserve"> PAGEREF _Toc531076150 \h </w:instrText>
             </w:r>
             <w:r>
               <w:rPr>
@@ -1417,7 +1433,7 @@
                 <w:noProof/>
                 <w:webHidden/>
               </w:rPr>
-              <w:t>11</w:t>
+              <w:t>10</w:t>
             </w:r>
             <w:r>
               <w:rPr>
@@ -1436,10 +1452,11 @@
             </w:tabs>
             <w:spacing w:after="0"/>
             <w:rPr>
+              <w:rFonts w:eastAsiaTheme="minorEastAsia"/>
               <w:noProof/>
             </w:rPr>
           </w:pPr>
-          <w:hyperlink w:anchor="_Toc530908097" w:history="1">
+          <w:hyperlink w:anchor="_Toc531076151" w:history="1">
             <w:r>
               <w:rPr>
                 <w:rStyle w:val="Hyperlink"/>
@@ -1467,7 +1484,7 @@
                 <w:noProof/>
                 <w:webHidden/>
               </w:rPr>
-              <w:instrText xml:space="preserve"> PAGEREF _Toc530908097 \h </w:instrText>
+              <w:instrText xml:space="preserve"> PAGEREF _Toc531076151 \h </w:instrText>
             </w:r>
             <w:r>
               <w:rPr>
@@ -1487,7 +1504,7 @@
                 <w:noProof/>
                 <w:webHidden/>
               </w:rPr>
-              <w:t>11</w:t>
+              <w:t>10</w:t>
             </w:r>
             <w:r>
               <w:rPr>
@@ -1506,10 +1523,11 @@
             </w:tabs>
             <w:spacing w:after="0"/>
             <w:rPr>
+              <w:rFonts w:eastAsiaTheme="minorEastAsia"/>
               <w:noProof/>
             </w:rPr>
           </w:pPr>
-          <w:hyperlink w:anchor="_Toc530908098" w:history="1">
+          <w:hyperlink w:anchor="_Toc531076152" w:history="1">
             <w:r>
               <w:rPr>
                 <w:rStyle w:val="Hyperlink"/>
@@ -1537,7 +1555,7 @@
                 <w:noProof/>
                 <w:webHidden/>
               </w:rPr>
-              <w:instrText xml:space="preserve"> PAGEREF _Toc530908098 \h </w:instrText>
+              <w:instrText xml:space="preserve"> PAGEREF _Toc531076152 \h </w:instrText>
             </w:r>
             <w:r>
               <w:rPr>
@@ -1576,10 +1594,11 @@
             </w:tabs>
             <w:spacing w:after="0"/>
             <w:rPr>
+              <w:rFonts w:eastAsiaTheme="minorEastAsia"/>
               <w:noProof/>
             </w:rPr>
           </w:pPr>
-          <w:hyperlink w:anchor="_Toc530908099" w:history="1">
+          <w:hyperlink w:anchor="_Toc531076153" w:history="1">
             <w:r>
               <w:rPr>
                 <w:rStyle w:val="Hyperlink"/>
@@ -1607,7 +1626,7 @@
                 <w:noProof/>
                 <w:webHidden/>
               </w:rPr>
-              <w:instrText xml:space="preserve"> PAGEREF _Toc530908099 \h </w:instrText>
+              <w:instrText xml:space="preserve"> PAGEREF _Toc531076153 \h </w:instrText>
             </w:r>
             <w:r>
               <w:rPr>
@@ -1627,7 +1646,7 @@
                 <w:noProof/>
                 <w:webHidden/>
               </w:rPr>
-              <w:t>12</w:t>
+              <w:t>11</w:t>
             </w:r>
             <w:r>
               <w:rPr>
@@ -1650,7 +1669,7 @@
               <w:noProof/>
             </w:rPr>
           </w:pPr>
-          <w:hyperlink w:anchor="_Toc530908100" w:history="1">
+          <w:hyperlink w:anchor="_Toc531076154" w:history="1">
             <w:r>
               <w:rPr>
                 <w:rStyle w:val="Hyperlink"/>
@@ -1678,7 +1697,7 @@
                 <w:noProof/>
                 <w:webHidden/>
               </w:rPr>
-              <w:instrText xml:space="preserve"> PAGEREF _Toc530908100 \h </w:instrText>
+              <w:instrText xml:space="preserve"> PAGEREF _Toc531076154 \h </w:instrText>
             </w:r>
             <w:r>
               <w:rPr>
@@ -1698,7 +1717,7 @@
                 <w:noProof/>
                 <w:webHidden/>
               </w:rPr>
-              <w:t>13</w:t>
+              <w:t>12</w:t>
             </w:r>
             <w:r>
               <w:rPr>
@@ -1717,10 +1736,11 @@
             </w:tabs>
             <w:spacing w:after="0"/>
             <w:rPr>
+              <w:rFonts w:eastAsiaTheme="minorEastAsia"/>
               <w:noProof/>
             </w:rPr>
           </w:pPr>
-          <w:hyperlink w:anchor="_Toc530908101" w:history="1">
+          <w:hyperlink w:anchor="_Toc531076155" w:history="1">
             <w:r>
               <w:rPr>
                 <w:rStyle w:val="Hyperlink"/>
@@ -1748,7 +1768,7 @@
                 <w:noProof/>
                 <w:webHidden/>
               </w:rPr>
-              <w:instrText xml:space="preserve"> PAGEREF _Toc530908101 \h </w:instrText>
+              <w:instrText xml:space="preserve"> PAGEREF _Toc531076155 \h </w:instrText>
             </w:r>
             <w:r>
               <w:rPr>
@@ -1768,7 +1788,7 @@
                 <w:noProof/>
                 <w:webHidden/>
               </w:rPr>
-              <w:t>13</w:t>
+              <w:t>12</w:t>
             </w:r>
             <w:r>
               <w:rPr>
@@ -1787,10 +1807,11 @@
             </w:tabs>
             <w:spacing w:after="0"/>
             <w:rPr>
+              <w:rFonts w:eastAsiaTheme="minorEastAsia"/>
               <w:noProof/>
             </w:rPr>
           </w:pPr>
-          <w:hyperlink w:anchor="_Toc530908102" w:history="1">
+          <w:hyperlink w:anchor="_Toc531076156" w:history="1">
             <w:r>
               <w:rPr>
                 <w:rStyle w:val="Hyperlink"/>
@@ -1818,7 +1839,7 @@
                 <w:noProof/>
                 <w:webHidden/>
               </w:rPr>
-              <w:instrText xml:space="preserve"> PAGEREF _Toc530908102 \h </w:instrText>
+              <w:instrText xml:space="preserve"> PAGEREF _Toc531076156 \h </w:instrText>
             </w:r>
             <w:r>
               <w:rPr>
@@ -1838,7 +1859,7 @@
                 <w:noProof/>
                 <w:webHidden/>
               </w:rPr>
-              <w:t>14</w:t>
+              <w:t>13</w:t>
             </w:r>
             <w:r>
               <w:rPr>
@@ -1861,7 +1882,7 @@
               <w:noProof/>
             </w:rPr>
           </w:pPr>
-          <w:hyperlink w:anchor="_Toc530908103" w:history="1">
+          <w:hyperlink w:anchor="_Toc531076157" w:history="1">
             <w:r>
               <w:rPr>
                 <w:rStyle w:val="Hyperlink"/>
@@ -1889,7 +1910,7 @@
                 <w:noProof/>
                 <w:webHidden/>
               </w:rPr>
-              <w:instrText xml:space="preserve"> PAGEREF _Toc530908103 \h </w:instrText>
+              <w:instrText xml:space="preserve"> PAGEREF _Toc531076157 \h </w:instrText>
             </w:r>
             <w:r>
               <w:rPr>
@@ -1932,7 +1953,7 @@
               <w:noProof/>
             </w:rPr>
           </w:pPr>
-          <w:hyperlink w:anchor="_Toc530908104" w:history="1">
+          <w:hyperlink w:anchor="_Toc531076158" w:history="1">
             <w:r>
               <w:rPr>
                 <w:rStyle w:val="Hyperlink"/>
@@ -1959,7 +1980,7 @@
                 <w:noProof/>
                 <w:webHidden/>
               </w:rPr>
-              <w:instrText xml:space="preserve"> PAGEREF _Toc530908104 \h </w:instrText>
+              <w:instrText xml:space="preserve"> PAGEREF _Toc531076158 \h </w:instrText>
             </w:r>
             <w:r>
               <w:rPr>
@@ -2002,7 +2023,7 @@
               <w:noProof/>
             </w:rPr>
           </w:pPr>
-          <w:hyperlink w:anchor="_Toc530908105" w:history="1">
+          <w:hyperlink w:anchor="_Toc531076159" w:history="1">
             <w:r>
               <w:rPr>
                 <w:rStyle w:val="Hyperlink"/>
@@ -2029,7 +2050,7 @@
                 <w:noProof/>
                 <w:webHidden/>
               </w:rPr>
-              <w:instrText xml:space="preserve"> PAGEREF _Toc530908105 \h </w:instrText>
+              <w:instrText xml:space="preserve"> PAGEREF _Toc531076159 \h </w:instrText>
             </w:r>
             <w:r>
               <w:rPr>
@@ -2072,7 +2093,7 @@
               <w:noProof/>
             </w:rPr>
           </w:pPr>
-          <w:hyperlink w:anchor="_Toc530908106" w:history="1">
+          <w:hyperlink w:anchor="_Toc531076160" w:history="1">
             <w:r>
               <w:rPr>
                 <w:rStyle w:val="Hyperlink"/>
@@ -2099,7 +2120,7 @@
                 <w:noProof/>
                 <w:webHidden/>
               </w:rPr>
-              <w:instrText xml:space="preserve"> PAGEREF _Toc530908106 \h </w:instrText>
+              <w:instrText xml:space="preserve"> PAGEREF _Toc531076160 \h </w:instrText>
             </w:r>
             <w:r>
               <w:rPr>
@@ -2142,7 +2163,7 @@
               <w:noProof/>
             </w:rPr>
           </w:pPr>
-          <w:hyperlink w:anchor="_Toc530908107" w:history="1">
+          <w:hyperlink w:anchor="_Toc531076161" w:history="1">
             <w:r>
               <w:rPr>
                 <w:rStyle w:val="Hyperlink"/>
@@ -2170,7 +2191,7 @@
                 <w:noProof/>
                 <w:webHidden/>
               </w:rPr>
-              <w:instrText xml:space="preserve"> PAGEREF _Toc530908107 \h </w:instrText>
+              <w:instrText xml:space="preserve"> PAGEREF _Toc531076161 \h </w:instrText>
             </w:r>
             <w:r>
               <w:rPr>
@@ -2213,7 +2234,7 @@
               <w:noProof/>
             </w:rPr>
           </w:pPr>
-          <w:hyperlink w:anchor="_Toc530908108" w:history="1">
+          <w:hyperlink w:anchor="_Toc531076162" w:history="1">
             <w:r>
               <w:rPr>
                 <w:rStyle w:val="Hyperlink"/>
@@ -2241,7 +2262,7 @@
                 <w:noProof/>
                 <w:webHidden/>
               </w:rPr>
-              <w:instrText xml:space="preserve"> PAGEREF _Toc530908108 \h </w:instrText>
+              <w:instrText xml:space="preserve"> PAGEREF _Toc531076162 \h </w:instrText>
             </w:r>
             <w:r>
               <w:rPr>
@@ -2284,7 +2305,7 @@
               <w:noProof/>
             </w:rPr>
           </w:pPr>
-          <w:hyperlink w:anchor="_Toc530908109" w:history="1">
+          <w:hyperlink w:anchor="_Toc531076163" w:history="1">
             <w:r>
               <w:rPr>
                 <w:rStyle w:val="Hyperlink"/>
@@ -2312,7 +2333,7 @@
                 <w:noProof/>
                 <w:webHidden/>
               </w:rPr>
-              <w:instrText xml:space="preserve"> PAGEREF _Toc530908109 \h </w:instrText>
+              <w:instrText xml:space="preserve"> PAGEREF _Toc531076163 \h </w:instrText>
             </w:r>
             <w:r>
               <w:rPr>
@@ -2355,7 +2376,7 @@
               <w:noProof/>
             </w:rPr>
           </w:pPr>
-          <w:hyperlink w:anchor="_Toc530908110" w:history="1">
+          <w:hyperlink w:anchor="_Toc531076164" w:history="1">
             <w:r>
               <w:rPr>
                 <w:rStyle w:val="Hyperlink"/>
@@ -2383,7 +2404,7 @@
                 <w:noProof/>
                 <w:webHidden/>
               </w:rPr>
-              <w:instrText xml:space="preserve"> PAGEREF _Toc530908110 \h </w:instrText>
+              <w:instrText xml:space="preserve"> PAGEREF _Toc531076164 \h </w:instrText>
             </w:r>
             <w:r>
               <w:rPr>
@@ -2426,7 +2447,7 @@
               <w:noProof/>
             </w:rPr>
           </w:pPr>
-          <w:hyperlink w:anchor="_Toc530908111" w:history="1">
+          <w:hyperlink w:anchor="_Toc531076165" w:history="1">
             <w:r>
               <w:rPr>
                 <w:rStyle w:val="Hyperlink"/>
@@ -2454,7 +2475,7 @@
                 <w:noProof/>
                 <w:webHidden/>
               </w:rPr>
-              <w:instrText xml:space="preserve"> PAGEREF _Toc530908111 \h </w:instrText>
+              <w:instrText xml:space="preserve"> PAGEREF _Toc531076165 \h </w:instrText>
             </w:r>
             <w:r>
               <w:rPr>
@@ -2497,13 +2518,13 @@
               <w:noProof/>
             </w:rPr>
           </w:pPr>
-          <w:hyperlink w:anchor="_Toc530908112" w:history="1">
+          <w:hyperlink w:anchor="_Toc531076166" w:history="1">
             <w:r>
               <w:rPr>
                 <w:rStyle w:val="Hyperlink"/>
                 <w:noProof/>
               </w:rPr>
-              <w:t>APPENDIX B: TWISTED PAIR CABLING</w:t>
+              <w:t>APPENDIX B: WHEEL DRIVE ASSEMBLY</w:t>
             </w:r>
             <w:r>
               <w:rPr>
@@ -2524,7 +2545,7 @@
                 <w:noProof/>
                 <w:webHidden/>
               </w:rPr>
-              <w:instrText xml:space="preserve"> PAGEREF _Toc530908112 \h </w:instrText>
+              <w:instrText xml:space="preserve"> PAGEREF _Toc531076166 \h </w:instrText>
             </w:r>
             <w:r>
               <w:rPr>
@@ -2545,6 +2566,216 @@
                 <w:webHidden/>
               </w:rPr>
               <w:t>19</w:t>
+            </w:r>
+            <w:r>
+              <w:rPr>
+                <w:noProof/>
+                <w:webHidden/>
+              </w:rPr>
+              <w:fldChar w:fldCharType="end"/>
+            </w:r>
+          </w:hyperlink>
+        </w:p>
+        <w:p>
+          <w:pPr>
+            <w:pStyle w:val="TOC1"/>
+            <w:tabs>
+              <w:tab w:val="right" w:leader="dot" w:pos="9350"/>
+            </w:tabs>
+            <w:spacing w:after="0"/>
+            <w:rPr>
+              <w:rFonts w:eastAsiaTheme="minorEastAsia"/>
+              <w:noProof/>
+            </w:rPr>
+          </w:pPr>
+          <w:hyperlink w:anchor="_Toc531076167" w:history="1">
+            <w:r>
+              <w:rPr>
+                <w:rStyle w:val="Hyperlink"/>
+                <w:noProof/>
+              </w:rPr>
+              <w:t>APPENDIX C: TWISTED PAIR CABLING</w:t>
+            </w:r>
+            <w:r>
+              <w:rPr>
+                <w:noProof/>
+                <w:webHidden/>
+              </w:rPr>
+              <w:tab/>
+            </w:r>
+            <w:r>
+              <w:rPr>
+                <w:noProof/>
+                <w:webHidden/>
+              </w:rPr>
+              <w:fldChar w:fldCharType="begin"/>
+            </w:r>
+            <w:r>
+              <w:rPr>
+                <w:noProof/>
+                <w:webHidden/>
+              </w:rPr>
+              <w:instrText xml:space="preserve"> PAGEREF _Toc531076167 \h </w:instrText>
+            </w:r>
+            <w:r>
+              <w:rPr>
+                <w:noProof/>
+                <w:webHidden/>
+              </w:rPr>
+            </w:r>
+            <w:r>
+              <w:rPr>
+                <w:noProof/>
+                <w:webHidden/>
+              </w:rPr>
+              <w:fldChar w:fldCharType="separate"/>
+            </w:r>
+            <w:r>
+              <w:rPr>
+                <w:noProof/>
+                <w:webHidden/>
+              </w:rPr>
+              <w:t>20</w:t>
+            </w:r>
+            <w:r>
+              <w:rPr>
+                <w:noProof/>
+                <w:webHidden/>
+              </w:rPr>
+              <w:fldChar w:fldCharType="end"/>
+            </w:r>
+          </w:hyperlink>
+        </w:p>
+        <w:p>
+          <w:pPr>
+            <w:pStyle w:val="TOC1"/>
+            <w:tabs>
+              <w:tab w:val="right" w:leader="dot" w:pos="9350"/>
+            </w:tabs>
+            <w:spacing w:after="0"/>
+            <w:rPr>
+              <w:rFonts w:eastAsiaTheme="minorEastAsia"/>
+              <w:noProof/>
+            </w:rPr>
+          </w:pPr>
+          <w:hyperlink w:anchor="_Toc531076168" w:history="1">
+            <w:r>
+              <w:rPr>
+                <w:rStyle w:val="Hyperlink"/>
+                <w:noProof/>
+              </w:rPr>
+              <w:t>APPENDIX D: ZIEGLER-NICHOLS TUNING RESULTS</w:t>
+            </w:r>
+            <w:r>
+              <w:rPr>
+                <w:noProof/>
+                <w:webHidden/>
+              </w:rPr>
+              <w:tab/>
+            </w:r>
+            <w:r>
+              <w:rPr>
+                <w:noProof/>
+                <w:webHidden/>
+              </w:rPr>
+              <w:fldChar w:fldCharType="begin"/>
+            </w:r>
+            <w:r>
+              <w:rPr>
+                <w:noProof/>
+                <w:webHidden/>
+              </w:rPr>
+              <w:instrText xml:space="preserve"> PAGEREF _Toc531076168 \h </w:instrText>
+            </w:r>
+            <w:r>
+              <w:rPr>
+                <w:noProof/>
+                <w:webHidden/>
+              </w:rPr>
+            </w:r>
+            <w:r>
+              <w:rPr>
+                <w:noProof/>
+                <w:webHidden/>
+              </w:rPr>
+              <w:fldChar w:fldCharType="separate"/>
+            </w:r>
+            <w:r>
+              <w:rPr>
+                <w:noProof/>
+                <w:webHidden/>
+              </w:rPr>
+              <w:t>21</w:t>
+            </w:r>
+            <w:r>
+              <w:rPr>
+                <w:noProof/>
+                <w:webHidden/>
+              </w:rPr>
+              <w:fldChar w:fldCharType="end"/>
+            </w:r>
+          </w:hyperlink>
+        </w:p>
+        <w:p>
+          <w:pPr>
+            <w:pStyle w:val="TOC1"/>
+            <w:tabs>
+              <w:tab w:val="right" w:leader="dot" w:pos="9350"/>
+            </w:tabs>
+            <w:spacing w:after="0"/>
+            <w:rPr>
+              <w:rFonts w:eastAsiaTheme="minorEastAsia"/>
+              <w:noProof/>
+            </w:rPr>
+          </w:pPr>
+          <w:hyperlink w:anchor="_Toc531076169" w:history="1">
+            <w:r>
+              <w:rPr>
+                <w:rStyle w:val="Hyperlink"/>
+                <w:noProof/>
+              </w:rPr>
+              <w:t>APPENDIX E: BILL OF MATERIALS</w:t>
+            </w:r>
+            <w:r>
+              <w:rPr>
+                <w:noProof/>
+                <w:webHidden/>
+              </w:rPr>
+              <w:tab/>
+            </w:r>
+            <w:r>
+              <w:rPr>
+                <w:noProof/>
+                <w:webHidden/>
+              </w:rPr>
+              <w:fldChar w:fldCharType="begin"/>
+            </w:r>
+            <w:r>
+              <w:rPr>
+                <w:noProof/>
+                <w:webHidden/>
+              </w:rPr>
+              <w:instrText xml:space="preserve"> PAGEREF _Toc531076169 \h </w:instrText>
+            </w:r>
+            <w:r>
+              <w:rPr>
+                <w:noProof/>
+                <w:webHidden/>
+              </w:rPr>
+            </w:r>
+            <w:r>
+              <w:rPr>
+                <w:noProof/>
+                <w:webHidden/>
+              </w:rPr>
+              <w:fldChar w:fldCharType="separate"/>
+            </w:r>
+            <w:r>
+              <w:rPr>
+                <w:noProof/>
+                <w:webHidden/>
+              </w:rPr>
+              <w:t>22</w:t>
             </w:r>
             <w:r>
               <w:rPr>
@@ -2568,63 +2799,6 @@
               <w:noProof/>
             </w:rPr>
           </w:pPr>
-          <w:hyperlink w:anchor="_Toc530908113" w:history="1">
-            <w:r>
-              <w:rPr>
-                <w:rStyle w:val="Hyperlink"/>
-                <w:noProof/>
-              </w:rPr>
-              <w:t>APPENDIX C: BILL OF MATERIALS</w:t>
-            </w:r>
-            <w:r>
-              <w:rPr>
-                <w:noProof/>
-                <w:webHidden/>
-              </w:rPr>
-              <w:tab/>
-            </w:r>
-            <w:r>
-              <w:rPr>
-                <w:noProof/>
-                <w:webHidden/>
-              </w:rPr>
-              <w:fldChar w:fldCharType="begin"/>
-            </w:r>
-            <w:r>
-              <w:rPr>
-                <w:noProof/>
-                <w:webHidden/>
-              </w:rPr>
-              <w:instrText xml:space="preserve"> PAGEREF _Toc530908113 \h </w:instrText>
-            </w:r>
-            <w:r>
-              <w:rPr>
-                <w:noProof/>
-                <w:webHidden/>
-              </w:rPr>
-            </w:r>
-            <w:r>
-              <w:rPr>
-                <w:noProof/>
-                <w:webHidden/>
-              </w:rPr>
-              <w:fldChar w:fldCharType="separate"/>
-            </w:r>
-            <w:r>
-              <w:rPr>
-                <w:noProof/>
-                <w:webHidden/>
-              </w:rPr>
-              <w:t>20</w:t>
-            </w:r>
-            <w:r>
-              <w:rPr>
-                <w:noProof/>
-                <w:webHidden/>
-              </w:rPr>
-              <w:fldChar w:fldCharType="end"/>
-            </w:r>
-          </w:hyperlink>
           <w:r>
             <w:rPr>
               <w:rFonts w:cstheme="minorHAnsi"/>
@@ -2662,7 +2836,7 @@
           <w:rFonts w:cstheme="minorHAnsi"/>
         </w:rPr>
       </w:pPr>
-      <w:bookmarkStart w:id="0" w:name="_Toc530908083"/>
+      <w:bookmarkStart w:id="1" w:name="_Toc531076137"/>
       <w:r>
         <w:rPr>
           <w:rFonts w:cstheme="minorHAnsi"/>
@@ -2676,7 +2850,7 @@
         </w:rPr>
         <w:t>BACKGROUND</w:t>
       </w:r>
-      <w:bookmarkEnd w:id="0"/>
+      <w:bookmarkEnd w:id="1"/>
     </w:p>
     <w:p>
       <w:pPr>
@@ -2843,7 +3017,7 @@
           <w:rFonts w:cstheme="minorHAnsi"/>
         </w:rPr>
       </w:pPr>
-      <w:bookmarkStart w:id="1" w:name="_Toc530908084"/>
+      <w:bookmarkStart w:id="2" w:name="_Toc531076138"/>
       <w:r>
         <w:rPr>
           <w:rFonts w:cstheme="minorHAnsi"/>
@@ -2856,7 +3030,7 @@
         </w:rPr>
         <w:t>PROBLEM CONTEXT</w:t>
       </w:r>
-      <w:bookmarkEnd w:id="1"/>
+      <w:bookmarkEnd w:id="2"/>
     </w:p>
     <w:p>
       <w:pPr>
@@ -2871,7 +3045,7 @@
           <w:rFonts w:cstheme="minorHAnsi"/>
         </w:rPr>
       </w:pPr>
-      <w:bookmarkStart w:id="2" w:name="_Toc530908085"/>
+      <w:bookmarkStart w:id="3" w:name="_Toc531076139"/>
       <w:r>
         <w:rPr>
           <w:rFonts w:cstheme="minorHAnsi"/>
@@ -2890,7 +3064,7 @@
         </w:rPr>
         <w:t xml:space="preserve"> Project Statement</w:t>
       </w:r>
-      <w:bookmarkEnd w:id="2"/>
+      <w:bookmarkEnd w:id="3"/>
     </w:p>
     <w:p>
       <w:pPr>
@@ -3128,7 +3302,7 @@
           <w:rFonts w:cstheme="minorHAnsi"/>
         </w:rPr>
       </w:pPr>
-      <w:bookmarkStart w:id="3" w:name="_Toc530908086"/>
+      <w:bookmarkStart w:id="4" w:name="_Toc531076140"/>
       <w:r>
         <w:rPr>
           <w:rFonts w:cstheme="minorHAnsi"/>
@@ -3153,7 +3327,7 @@
         </w:rPr>
         <w:t>Engineering Specifications</w:t>
       </w:r>
-      <w:bookmarkEnd w:id="3"/>
+      <w:bookmarkEnd w:id="4"/>
     </w:p>
     <w:p>
       <w:pPr>
@@ -4328,7 +4502,7 @@
           <w:rFonts w:cstheme="minorHAnsi"/>
         </w:rPr>
       </w:pPr>
-      <w:bookmarkStart w:id="4" w:name="_Toc530908087"/>
+      <w:bookmarkStart w:id="5" w:name="_Toc531076141"/>
       <w:r>
         <w:rPr>
           <w:rFonts w:cstheme="minorHAnsi"/>
@@ -4341,7 +4515,7 @@
         </w:rPr>
         <w:t>DESIGN METHODOLOGY</w:t>
       </w:r>
-      <w:bookmarkEnd w:id="4"/>
+      <w:bookmarkEnd w:id="5"/>
     </w:p>
     <w:p>
       <w:pPr>
@@ -4360,7 +4534,7 @@
           <w:rFonts w:cstheme="minorHAnsi"/>
         </w:rPr>
       </w:pPr>
-      <w:bookmarkStart w:id="5" w:name="_Toc530908088"/>
+      <w:bookmarkStart w:id="6" w:name="_Toc531076142"/>
       <w:r>
         <w:rPr>
           <w:rFonts w:cstheme="minorHAnsi"/>
@@ -4379,7 +4553,7 @@
         </w:rPr>
         <w:t xml:space="preserve"> Concept Generation and Selection</w:t>
       </w:r>
-      <w:bookmarkEnd w:id="5"/>
+      <w:bookmarkEnd w:id="6"/>
     </w:p>
     <w:p>
       <w:pPr>
@@ -6103,7 +6277,7 @@
           <w:rFonts w:cstheme="minorHAnsi"/>
         </w:rPr>
       </w:pPr>
-      <w:bookmarkStart w:id="6" w:name="_Toc530908089"/>
+      <w:bookmarkStart w:id="7" w:name="_Toc531076143"/>
       <w:r>
         <w:rPr>
           <w:rFonts w:cstheme="minorHAnsi"/>
@@ -6128,7 +6302,7 @@
         </w:rPr>
         <w:t>Engineering Analysis</w:t>
       </w:r>
-      <w:bookmarkEnd w:id="6"/>
+      <w:bookmarkEnd w:id="7"/>
     </w:p>
     <w:p>
       <w:pPr>
@@ -6203,7 +6377,7 @@
           <w:rFonts w:cstheme="minorHAnsi"/>
         </w:rPr>
       </w:pPr>
-      <w:bookmarkStart w:id="7" w:name="_Toc530908090"/>
+      <w:bookmarkStart w:id="8" w:name="_Toc531076144"/>
       <w:r>
         <w:rPr>
           <w:rFonts w:cstheme="minorHAnsi"/>
@@ -6228,7 +6402,7 @@
         </w:rPr>
         <w:t>Selection</w:t>
       </w:r>
-      <w:bookmarkEnd w:id="7"/>
+      <w:bookmarkEnd w:id="8"/>
     </w:p>
     <w:p>
       <w:pPr>
@@ -7403,7 +7577,7 @@
           <w:rFonts w:cstheme="minorHAnsi"/>
         </w:rPr>
       </w:pPr>
-      <w:bookmarkStart w:id="8" w:name="_Toc530908091"/>
+      <w:bookmarkStart w:id="9" w:name="_Toc531076145"/>
       <w:r>
         <w:rPr>
           <w:rFonts w:cstheme="minorHAnsi"/>
@@ -7422,7 +7596,7 @@
         </w:rPr>
         <w:t xml:space="preserve"> Driveshaft Bending</w:t>
       </w:r>
-      <w:bookmarkEnd w:id="8"/>
+      <w:bookmarkEnd w:id="9"/>
     </w:p>
     <w:p>
       <w:pPr>
@@ -7886,7 +8060,7 @@
           <w:rFonts w:cstheme="minorHAnsi"/>
         </w:rPr>
       </w:pPr>
-      <w:bookmarkStart w:id="9" w:name="_Toc530908092"/>
+      <w:bookmarkStart w:id="10" w:name="_Toc531076146"/>
       <w:r>
         <w:rPr>
           <w:rFonts w:cstheme="minorHAnsi"/>
@@ -7917,7 +8091,7 @@
         </w:rPr>
         <w:t>Prototyping</w:t>
       </w:r>
-      <w:bookmarkEnd w:id="9"/>
+      <w:bookmarkEnd w:id="10"/>
     </w:p>
     <w:p>
       <w:pPr>
@@ -7936,7 +8110,7 @@
           <w:rFonts w:cstheme="minorHAnsi"/>
         </w:rPr>
       </w:pPr>
-      <w:bookmarkStart w:id="10" w:name="_Toc530908093"/>
+      <w:bookmarkStart w:id="11" w:name="_Toc531076147"/>
       <w:r>
         <w:rPr>
           <w:rFonts w:cstheme="minorHAnsi"/>
@@ -7961,7 +8135,7 @@
         </w:rPr>
         <w:t>Mechanical</w:t>
       </w:r>
-      <w:bookmarkEnd w:id="10"/>
+      <w:bookmarkEnd w:id="11"/>
     </w:p>
     <w:p>
       <w:pPr>
@@ -7979,7 +8153,7 @@
           <w:rFonts w:cstheme="minorHAnsi"/>
         </w:rPr>
       </w:pPr>
-      <w:bookmarkStart w:id="11" w:name="_Toc530908094"/>
+      <w:bookmarkStart w:id="12" w:name="_Toc531076148"/>
       <w:r>
         <w:rPr>
           <w:rFonts w:cstheme="minorHAnsi"/>
@@ -7992,7 +8166,7 @@
         </w:rPr>
         <w:t>Design Overview</w:t>
       </w:r>
-      <w:bookmarkEnd w:id="11"/>
+      <w:bookmarkEnd w:id="12"/>
     </w:p>
     <w:p>
       <w:pPr>
@@ -8020,10 +8194,10 @@
         </w:rPr>
         <w:lastRenderedPageBreak/>
         <w:drawing>
-          <wp:inline distT="0" distB="0" distL="0" distR="0" wp14:anchorId="57B4EEF1" wp14:editId="6665FE97">
-            <wp:extent cx="3768969" cy="3437574"/>
-            <wp:effectExtent l="0" t="0" r="3175" b="0"/>
-            <wp:docPr id="15" name="Picture 15"/>
+          <wp:inline distT="0" distB="0" distL="0" distR="0" wp14:anchorId="21A97F86" wp14:editId="45EEE02D">
+            <wp:extent cx="4171950" cy="3833648"/>
+            <wp:effectExtent l="0" t="0" r="0" b="0"/>
+            <wp:docPr id="8" name="Picture 8"/>
             <wp:cNvGraphicFramePr>
               <a:graphicFrameLocks xmlns:a="http://schemas.openxmlformats.org/drawingml/2006/main" noChangeAspect="1"/>
             </wp:cNvGraphicFramePr>
@@ -8043,7 +8217,7 @@
                   <pic:spPr>
                     <a:xfrm>
                       <a:off x="0" y="0"/>
-                      <a:ext cx="3788163" cy="3455081"/>
+                      <a:ext cx="4193212" cy="3853186"/>
                     </a:xfrm>
                     <a:prstGeom prst="rect">
                       <a:avLst/>
@@ -8110,7 +8284,7 @@
           <w:rFonts w:cstheme="minorHAnsi"/>
         </w:rPr>
       </w:pPr>
-      <w:bookmarkStart w:id="12" w:name="_Toc530908095"/>
+      <w:bookmarkStart w:id="13" w:name="_Toc531076149"/>
       <w:r>
         <w:rPr>
           <w:rFonts w:cstheme="minorHAnsi"/>
@@ -8123,7 +8297,7 @@
         </w:rPr>
         <w:t>Hub Design</w:t>
       </w:r>
-      <w:bookmarkEnd w:id="12"/>
+      <w:bookmarkEnd w:id="13"/>
     </w:p>
     <w:p>
       <w:pPr>
@@ -8155,433 +8329,15 @@
         <w:jc w:val="center"/>
       </w:pPr>
       <w:r>
-        <w:t>[INSERT HUB IMAGE]</w:t>
-      </w:r>
-    </w:p>
-    <w:p>
-      <w:pPr>
-        <w:spacing w:after="0"/>
-        <w:ind w:firstLine="720"/>
-        <w:jc w:val="center"/>
-      </w:pPr>
-      <w:r>
-        <w:t>Figure 5: Wheel hub design.</w:t>
-      </w:r>
-    </w:p>
-    <w:p>
-      <w:pPr>
-        <w:spacing w:after="0"/>
-        <w:ind w:firstLine="720"/>
-      </w:pPr>
-    </w:p>
-    <w:p>
-      <w:pPr>
-        <w:spacing w:after="0"/>
-        <w:ind w:firstLine="720"/>
-      </w:pPr>
-      <w:r>
-        <w:t xml:space="preserve">To secure the hub to the motor shaft, a heat-set #8-32 threaded insert was inserted into the hub. A #8-32 screw was used as a set screw through the insert to provide a friction mate between the hub and the gearmotor output shaft. On the other side of the hub, features were designed to ensure the </w:t>
-      </w:r>
-      <w:r>
-        <w:lastRenderedPageBreak/>
-        <w:t>hub mated the faces of</w:t>
-      </w:r>
-      <w:r>
-        <w:t xml:space="preserve"> the wheel. A shaft was included on the hub</w:t>
-      </w:r>
-      <w:r>
-        <w:t xml:space="preserve"> to insert into the</w:t>
-      </w:r>
-      <w:r>
-        <w:t xml:space="preserve"> wheel’s</w:t>
-      </w:r>
-      <w:r>
-        <w:t xml:space="preserve"> through-</w:t>
-      </w:r>
-      <w:r>
-        <w:t xml:space="preserve">hole with a tight interference fit. Once the hub was fit on the wheel, holes were match-drilled through the wheel to concentrically mate with the mounting holes on the hub. ¼”-20 screws were used through the holes to rigidly secure the hub to the wheel. </w:t>
-      </w:r>
-    </w:p>
-    <w:p>
-      <w:pPr>
-        <w:spacing w:after="0" w:line="240" w:lineRule="auto"/>
-        <w:rPr>
-          <w:rFonts w:cstheme="minorHAnsi"/>
-          <w:b/>
-        </w:rPr>
-      </w:pPr>
-    </w:p>
-    <w:p>
-      <w:pPr>
-        <w:pStyle w:val="Heading3"/>
-        <w:spacing w:line="240" w:lineRule="auto"/>
-        <w:rPr>
-          <w:rFonts w:cstheme="minorHAnsi"/>
-        </w:rPr>
-      </w:pPr>
-      <w:bookmarkStart w:id="13" w:name="_Toc530908096"/>
-      <w:r>
-        <w:rPr>
-          <w:rFonts w:cstheme="minorHAnsi"/>
-        </w:rPr>
-        <w:t>3.3.2. Electrical</w:t>
-      </w:r>
-      <w:bookmarkEnd w:id="13"/>
-    </w:p>
-    <w:p>
-      <w:pPr>
-        <w:spacing w:after="0" w:line="240" w:lineRule="auto"/>
-        <w:rPr>
-          <w:rFonts w:cstheme="minorHAnsi"/>
-          <w:b/>
-        </w:rPr>
-      </w:pPr>
-    </w:p>
-    <w:p>
-      <w:pPr>
-        <w:pStyle w:val="Heading4"/>
-        <w:rPr>
-          <w:rFonts w:cstheme="minorHAnsi"/>
-        </w:rPr>
-      </w:pPr>
-      <w:bookmarkStart w:id="14" w:name="_Toc530908097"/>
-      <w:r>
-        <w:rPr>
-          <w:rFonts w:cstheme="minorHAnsi"/>
-        </w:rPr>
-        <w:t>3.3.2.1. Sensing</w:t>
-      </w:r>
-      <w:bookmarkEnd w:id="14"/>
-    </w:p>
-    <w:p>
-      <w:pPr>
-        <w:spacing w:after="0"/>
-        <w:ind w:firstLine="720"/>
-      </w:pPr>
-      <w:r>
-        <w:t xml:space="preserve">To meet the obstacle avoidance requirements, there were a few necessary requirements: obstacle detection, velocity sensing, and orientation sensing. Obstacle detection enables the cart to recognize its surroundings and velocity and orientation sensing enable the cart to exert system control in response to the surroundings. To satisfy each of these requirements, there were several possible options </w:t>
-      </w:r>
-      <w:r>
-        <w:t>evaluated as outlined on Table 3</w:t>
-      </w:r>
-      <w:r>
-        <w:t>.</w:t>
-      </w:r>
-    </w:p>
-    <w:p>
-      <w:pPr>
-        <w:spacing w:after="0"/>
-        <w:jc w:val="center"/>
-      </w:pPr>
-      <w:r>
-        <w:t>Table 3:</w:t>
-      </w:r>
-      <w:r>
-        <w:t xml:space="preserve"> Sensing options.</w:t>
-      </w:r>
-    </w:p>
-    <w:tbl>
-      <w:tblPr>
-        <w:tblStyle w:val="TableGrid"/>
-        <w:tblW w:w="0" w:type="auto"/>
-        <w:tblLook w:val="04A0" w:firstRow="1" w:lastRow="0" w:firstColumn="1" w:lastColumn="0" w:noHBand="0" w:noVBand="1"/>
-      </w:tblPr>
-      <w:tblGrid>
-        <w:gridCol w:w="2273"/>
-        <w:gridCol w:w="2538"/>
-        <w:gridCol w:w="2286"/>
-        <w:gridCol w:w="2253"/>
-      </w:tblGrid>
-      <w:tr>
-        <w:tc>
-          <w:tcPr>
-            <w:tcW w:w="2273" w:type="dxa"/>
-          </w:tcPr>
-          <w:p>
-            <w:r>
-              <w:t>Sensing Requirement</w:t>
-            </w:r>
-          </w:p>
-        </w:tc>
-        <w:tc>
-          <w:tcPr>
-            <w:tcW w:w="2538" w:type="dxa"/>
-          </w:tcPr>
-          <w:p>
-            <w:r>
-              <w:t>Option 1</w:t>
-            </w:r>
-          </w:p>
-        </w:tc>
-        <w:tc>
-          <w:tcPr>
-            <w:tcW w:w="2286" w:type="dxa"/>
-          </w:tcPr>
-          <w:p>
-            <w:r>
-              <w:t>Option 2</w:t>
-            </w:r>
-          </w:p>
-        </w:tc>
-        <w:tc>
-          <w:tcPr>
-            <w:tcW w:w="2253" w:type="dxa"/>
-          </w:tcPr>
-          <w:p>
-            <w:r>
-              <w:t>Option 3</w:t>
-            </w:r>
-          </w:p>
-        </w:tc>
-      </w:tr>
-      <w:tr>
-        <w:tc>
-          <w:tcPr>
-            <w:tcW w:w="2273" w:type="dxa"/>
-          </w:tcPr>
-          <w:p>
-            <w:r>
-              <w:t>Obstacle Detection</w:t>
-            </w:r>
-          </w:p>
-        </w:tc>
-        <w:tc>
-          <w:tcPr>
-            <w:tcW w:w="2538" w:type="dxa"/>
-          </w:tcPr>
-          <w:p>
-            <w:r>
-              <w:t>Ultrasonic sensor</w:t>
-            </w:r>
-          </w:p>
-        </w:tc>
-        <w:tc>
-          <w:tcPr>
-            <w:tcW w:w="2286" w:type="dxa"/>
-          </w:tcPr>
-          <w:p>
-            <w:r>
-              <w:t>Vision systems (ex. Kinect)</w:t>
-            </w:r>
-          </w:p>
-        </w:tc>
-        <w:tc>
-          <w:tcPr>
-            <w:tcW w:w="2253" w:type="dxa"/>
-          </w:tcPr>
-          <w:p>
-            <w:r>
-              <w:t>Light detection and ranging (LIDAR) sensor</w:t>
-            </w:r>
-          </w:p>
-        </w:tc>
-      </w:tr>
-      <w:tr>
-        <w:tc>
-          <w:tcPr>
-            <w:tcW w:w="2273" w:type="dxa"/>
-          </w:tcPr>
-          <w:p>
-            <w:r>
-              <w:t>Velocity</w:t>
-            </w:r>
-          </w:p>
-        </w:tc>
-        <w:tc>
-          <w:tcPr>
-            <w:tcW w:w="2538" w:type="dxa"/>
-          </w:tcPr>
-          <w:p>
-            <w:r>
-              <w:t>Rotary encoder</w:t>
-            </w:r>
-          </w:p>
-        </w:tc>
-        <w:tc>
-          <w:tcPr>
-            <w:tcW w:w="2286" w:type="dxa"/>
-          </w:tcPr>
-          <w:p>
-            <w:r>
-              <w:t>Accelerometer integration</w:t>
-            </w:r>
-          </w:p>
-        </w:tc>
-        <w:tc>
-          <w:tcPr>
-            <w:tcW w:w="2253" w:type="dxa"/>
-          </w:tcPr>
-          <w:p>
-            <w:r>
-              <w:t>-</w:t>
-            </w:r>
-          </w:p>
-        </w:tc>
-      </w:tr>
-      <w:tr>
-        <w:tc>
-          <w:tcPr>
-            <w:tcW w:w="2273" w:type="dxa"/>
-          </w:tcPr>
-          <w:p>
-            <w:r>
-              <w:t>Orientation</w:t>
-            </w:r>
-          </w:p>
-        </w:tc>
-        <w:tc>
-          <w:tcPr>
-            <w:tcW w:w="2538" w:type="dxa"/>
-          </w:tcPr>
-          <w:p>
-            <w:r>
-              <w:t>Inertial measurement unit (IMU)</w:t>
-            </w:r>
-          </w:p>
-        </w:tc>
-        <w:tc>
-          <w:tcPr>
-            <w:tcW w:w="2286" w:type="dxa"/>
-          </w:tcPr>
-          <w:p>
-            <w:r>
-              <w:t>Compass m</w:t>
-            </w:r>
-            <w:r>
-              <w:t>agnetometer</w:t>
-            </w:r>
-          </w:p>
-        </w:tc>
-        <w:tc>
-          <w:tcPr>
-            <w:tcW w:w="2253" w:type="dxa"/>
-          </w:tcPr>
-          <w:p>
-            <w:r>
-              <w:t>-</w:t>
-            </w:r>
-          </w:p>
-        </w:tc>
-      </w:tr>
-    </w:tbl>
-    <w:p>
-      <w:pPr>
-        <w:spacing w:after="0"/>
-      </w:pPr>
-    </w:p>
-    <w:p>
-      <w:pPr>
-        <w:spacing w:after="0"/>
-        <w:ind w:firstLine="720"/>
-      </w:pPr>
-      <w:r>
-        <w:t xml:space="preserve">As mentioned in Section 3.1. Concept Generation and Selection, criteria were developed to evaluate the best option for each sensing requirement. Ultimately, </w:t>
-      </w:r>
-      <w:r>
-        <w:t xml:space="preserve">the ultrasonic sensor was selected for obstacle detection as it was the simplest to implement, cheapest, and agnostic to the type of obstacle. The rotary encoder was selected for velocity as it is a more direct measurement of each individual wheel and does not accumulate error like an integrating accelerometer. For orientation, the </w:t>
-      </w:r>
-      <w:r>
-        <w:t xml:space="preserve">compass </w:t>
-      </w:r>
-      <w:r>
-        <w:t>magnetometer was selected over the IMU. As the only relevant information is heading data, an IMU offers several additional features and degrees of freedom of measurement that are not relevant to this application.</w:t>
-      </w:r>
-    </w:p>
-    <w:p>
-      <w:pPr>
-        <w:spacing w:after="0"/>
-      </w:pPr>
-    </w:p>
-    <w:p>
-      <w:pPr>
-        <w:pStyle w:val="Heading4"/>
-        <w:rPr>
-          <w:rFonts w:cstheme="minorHAnsi"/>
-        </w:rPr>
-      </w:pPr>
-      <w:bookmarkStart w:id="15" w:name="_Toc530908098"/>
-      <w:r>
-        <w:rPr>
-          <w:rFonts w:cstheme="minorHAnsi"/>
-        </w:rPr>
-        <w:t>3.3.2.</w:t>
-      </w:r>
-      <w:r>
-        <w:rPr>
-          <w:rFonts w:cstheme="minorHAnsi"/>
-        </w:rPr>
-        <w:t>2</w:t>
-      </w:r>
-      <w:r>
-        <w:rPr>
-          <w:rFonts w:cstheme="minorHAnsi"/>
-        </w:rPr>
-        <w:t xml:space="preserve">. </w:t>
-      </w:r>
-      <w:r>
-        <w:rPr>
-          <w:rFonts w:cstheme="minorHAnsi"/>
-        </w:rPr>
-        <w:t>Distributed Computing</w:t>
-      </w:r>
-      <w:bookmarkEnd w:id="15"/>
-    </w:p>
-    <w:p>
-      <w:pPr>
-        <w:spacing w:after="0"/>
-        <w:ind w:firstLine="720"/>
-      </w:pPr>
-      <w:r>
-        <w:t xml:space="preserve">At a normal walking speed, each encoder clicks at 3500 Hz. The proximity sensor array can poll at a maximum of 4 Hz. If tasks were handled in series, the </w:t>
-      </w:r>
-      <w:r>
-        <w:t xml:space="preserve">controller </w:t>
-      </w:r>
-      <w:r>
-        <w:t xml:space="preserve">loop rate would be limited by the slowest polling process (4 Hz), </w:t>
-      </w:r>
-      <w:r>
-        <w:t>increasing</w:t>
-      </w:r>
-      <w:r>
-        <w:t xml:space="preserve"> transport delay in the control system. To improve system stability by minimizing transport delay, computational tasks were distributed over 4 Arduino microcontrollers and communicated </w:t>
-      </w:r>
-      <w:r>
-        <w:t>with two-wire</w:t>
-      </w:r>
-      <w:r>
-        <w:t xml:space="preserve"> I</w:t>
-      </w:r>
-      <w:r>
-        <w:rPr>
-          <w:vertAlign w:val="superscript"/>
-        </w:rPr>
-        <w:t>2</w:t>
-      </w:r>
-      <w:r>
-        <w:t>C protocol as shown in Figure 6.</w:t>
-      </w:r>
-    </w:p>
-    <w:p>
-      <w:pPr>
-        <w:spacing w:after="0"/>
-      </w:pPr>
-    </w:p>
-    <w:p>
-      <w:pPr>
-        <w:spacing w:after="0"/>
-        <w:jc w:val="center"/>
-      </w:pPr>
-      <w:r>
         <w:rPr>
           <w:noProof/>
         </w:rPr>
         <w:lastRenderedPageBreak/>
         <w:drawing>
-          <wp:inline distT="0" distB="0" distL="0" distR="0" wp14:anchorId="7E69BD71" wp14:editId="39958D77">
-            <wp:extent cx="3810000" cy="2712590"/>
-            <wp:effectExtent l="0" t="0" r="0" b="0"/>
-            <wp:docPr id="17" name="Picture 17"/>
+          <wp:inline distT="0" distB="0" distL="0" distR="0" wp14:anchorId="1C67D41F" wp14:editId="00C577A5">
+            <wp:extent cx="2647950" cy="3000720"/>
+            <wp:effectExtent l="0" t="0" r="0" b="9525"/>
+            <wp:docPr id="4" name="Picture 4"/>
             <wp:cNvGraphicFramePr>
               <a:graphicFrameLocks xmlns:a="http://schemas.openxmlformats.org/drawingml/2006/main" noChangeAspect="1"/>
             </wp:cNvGraphicFramePr>
@@ -8601,6 +8357,461 @@
                   <pic:spPr>
                     <a:xfrm>
                       <a:off x="0" y="0"/>
+                      <a:ext cx="2656443" cy="3010344"/>
+                    </a:xfrm>
+                    <a:prstGeom prst="rect">
+                      <a:avLst/>
+                    </a:prstGeom>
+                  </pic:spPr>
+                </pic:pic>
+              </a:graphicData>
+            </a:graphic>
+          </wp:inline>
+        </w:drawing>
+      </w:r>
+    </w:p>
+    <w:p>
+      <w:pPr>
+        <w:spacing w:after="0"/>
+        <w:ind w:firstLine="720"/>
+        <w:jc w:val="center"/>
+      </w:pPr>
+      <w:r>
+        <w:t>Figure 5: Wheel hub design.</w:t>
+      </w:r>
+    </w:p>
+    <w:p>
+      <w:pPr>
+        <w:spacing w:after="0"/>
+        <w:ind w:firstLine="720"/>
+      </w:pPr>
+    </w:p>
+    <w:p>
+      <w:pPr>
+        <w:spacing w:after="0"/>
+        <w:ind w:firstLine="720"/>
+      </w:pPr>
+      <w:r>
+        <w:t>To secure the hub to the motor shaft, a heat-set #8-32 threaded insert was inserted into the hub. A #8-32 screw was used as a set screw through the insert to provide a friction mate between the hub and the gearmotor output shaft. On the other side of the hub, features were designed to ensure the hub mated the faces of</w:t>
+      </w:r>
+      <w:r>
+        <w:t xml:space="preserve"> the wheel. A shaft was included on the hub</w:t>
+      </w:r>
+      <w:r>
+        <w:t xml:space="preserve"> to insert into the</w:t>
+      </w:r>
+      <w:r>
+        <w:t xml:space="preserve"> wheel’s</w:t>
+      </w:r>
+      <w:r>
+        <w:t xml:space="preserve"> through-</w:t>
+      </w:r>
+      <w:r>
+        <w:t xml:space="preserve">hole with a tight interference fit. Once the hub was fit on the wheel, holes were match-drilled through the wheel to concentrically mate with the mounting holes on the hub. ¼”-20 screws were used through the holes to rigidly secure the hub to the wheel. </w:t>
+      </w:r>
+      <w:r>
+        <w:t>The motor-hub-wheel mating assembly can be reviewed more closely in Appendix B.</w:t>
+      </w:r>
+    </w:p>
+    <w:p>
+      <w:pPr>
+        <w:spacing w:after="0" w:line="240" w:lineRule="auto"/>
+        <w:rPr>
+          <w:rFonts w:cstheme="minorHAnsi"/>
+          <w:b/>
+        </w:rPr>
+      </w:pPr>
+    </w:p>
+    <w:p>
+      <w:pPr>
+        <w:pStyle w:val="Heading3"/>
+        <w:spacing w:line="240" w:lineRule="auto"/>
+        <w:rPr>
+          <w:rFonts w:cstheme="minorHAnsi"/>
+        </w:rPr>
+      </w:pPr>
+      <w:bookmarkStart w:id="14" w:name="_Toc531076150"/>
+      <w:r>
+        <w:rPr>
+          <w:rFonts w:cstheme="minorHAnsi"/>
+        </w:rPr>
+        <w:t>3.3.2. Electrical</w:t>
+      </w:r>
+      <w:bookmarkEnd w:id="14"/>
+    </w:p>
+    <w:p>
+      <w:pPr>
+        <w:spacing w:after="0" w:line="240" w:lineRule="auto"/>
+        <w:rPr>
+          <w:rFonts w:cstheme="minorHAnsi"/>
+          <w:b/>
+        </w:rPr>
+      </w:pPr>
+    </w:p>
+    <w:p>
+      <w:pPr>
+        <w:pStyle w:val="Heading4"/>
+        <w:rPr>
+          <w:rFonts w:cstheme="minorHAnsi"/>
+        </w:rPr>
+      </w:pPr>
+      <w:bookmarkStart w:id="15" w:name="_Toc531076151"/>
+      <w:r>
+        <w:rPr>
+          <w:rFonts w:cstheme="minorHAnsi"/>
+        </w:rPr>
+        <w:t>3.3.2.1. Sensing</w:t>
+      </w:r>
+      <w:bookmarkEnd w:id="15"/>
+    </w:p>
+    <w:p>
+      <w:pPr>
+        <w:spacing w:after="0"/>
+        <w:ind w:firstLine="720"/>
+      </w:pPr>
+      <w:r>
+        <w:t xml:space="preserve">To meet the obstacle avoidance requirements, there were a few necessary requirements: obstacle detection, velocity sensing, and orientation sensing. Obstacle detection enables the cart to recognize its surroundings and velocity and orientation sensing enable the cart to exert system control in response to the surroundings. To satisfy each of these requirements, there were several possible options </w:t>
+      </w:r>
+      <w:r>
+        <w:t>evaluated as outlined on Table 3</w:t>
+      </w:r>
+      <w:r>
+        <w:t>.</w:t>
+      </w:r>
+    </w:p>
+    <w:p>
+      <w:pPr>
+        <w:spacing w:after="0"/>
+        <w:jc w:val="center"/>
+      </w:pPr>
+      <w:r>
+        <w:t>Table 3:</w:t>
+      </w:r>
+      <w:r>
+        <w:t xml:space="preserve"> Sensing options.</w:t>
+      </w:r>
+    </w:p>
+    <w:tbl>
+      <w:tblPr>
+        <w:tblStyle w:val="TableGrid"/>
+        <w:tblW w:w="0" w:type="auto"/>
+        <w:tblLook w:val="04A0" w:firstRow="1" w:lastRow="0" w:firstColumn="1" w:lastColumn="0" w:noHBand="0" w:noVBand="1"/>
+      </w:tblPr>
+      <w:tblGrid>
+        <w:gridCol w:w="2273"/>
+        <w:gridCol w:w="2538"/>
+        <w:gridCol w:w="2286"/>
+        <w:gridCol w:w="2253"/>
+      </w:tblGrid>
+      <w:tr>
+        <w:tc>
+          <w:tcPr>
+            <w:tcW w:w="2273" w:type="dxa"/>
+          </w:tcPr>
+          <w:p>
+            <w:r>
+              <w:t>Sensing Requirement</w:t>
+            </w:r>
+          </w:p>
+        </w:tc>
+        <w:tc>
+          <w:tcPr>
+            <w:tcW w:w="2538" w:type="dxa"/>
+          </w:tcPr>
+          <w:p>
+            <w:r>
+              <w:t>Option 1</w:t>
+            </w:r>
+          </w:p>
+        </w:tc>
+        <w:tc>
+          <w:tcPr>
+            <w:tcW w:w="2286" w:type="dxa"/>
+          </w:tcPr>
+          <w:p>
+            <w:r>
+              <w:t>Option 2</w:t>
+            </w:r>
+          </w:p>
+        </w:tc>
+        <w:tc>
+          <w:tcPr>
+            <w:tcW w:w="2253" w:type="dxa"/>
+          </w:tcPr>
+          <w:p>
+            <w:r>
+              <w:t>Option 3</w:t>
+            </w:r>
+          </w:p>
+        </w:tc>
+      </w:tr>
+      <w:tr>
+        <w:tc>
+          <w:tcPr>
+            <w:tcW w:w="2273" w:type="dxa"/>
+          </w:tcPr>
+          <w:p>
+            <w:r>
+              <w:t>Obstacle Detection</w:t>
+            </w:r>
+          </w:p>
+        </w:tc>
+        <w:tc>
+          <w:tcPr>
+            <w:tcW w:w="2538" w:type="dxa"/>
+          </w:tcPr>
+          <w:p>
+            <w:r>
+              <w:t>Ultrasonic sensor</w:t>
+            </w:r>
+          </w:p>
+        </w:tc>
+        <w:tc>
+          <w:tcPr>
+            <w:tcW w:w="2286" w:type="dxa"/>
+          </w:tcPr>
+          <w:p>
+            <w:r>
+              <w:t>Vision systems (ex. Kinect)</w:t>
+            </w:r>
+          </w:p>
+        </w:tc>
+        <w:tc>
+          <w:tcPr>
+            <w:tcW w:w="2253" w:type="dxa"/>
+          </w:tcPr>
+          <w:p>
+            <w:r>
+              <w:t>Light detection and ranging (LIDAR) sensor</w:t>
+            </w:r>
+          </w:p>
+        </w:tc>
+      </w:tr>
+      <w:tr>
+        <w:tc>
+          <w:tcPr>
+            <w:tcW w:w="2273" w:type="dxa"/>
+          </w:tcPr>
+          <w:p>
+            <w:r>
+              <w:t>Velocity</w:t>
+            </w:r>
+          </w:p>
+        </w:tc>
+        <w:tc>
+          <w:tcPr>
+            <w:tcW w:w="2538" w:type="dxa"/>
+          </w:tcPr>
+          <w:p>
+            <w:r>
+              <w:t>Rotary encoder</w:t>
+            </w:r>
+          </w:p>
+        </w:tc>
+        <w:tc>
+          <w:tcPr>
+            <w:tcW w:w="2286" w:type="dxa"/>
+          </w:tcPr>
+          <w:p>
+            <w:r>
+              <w:t>Accelerometer integration</w:t>
+            </w:r>
+          </w:p>
+        </w:tc>
+        <w:tc>
+          <w:tcPr>
+            <w:tcW w:w="2253" w:type="dxa"/>
+          </w:tcPr>
+          <w:p>
+            <w:r>
+              <w:t>-</w:t>
+            </w:r>
+          </w:p>
+        </w:tc>
+      </w:tr>
+      <w:tr>
+        <w:tc>
+          <w:tcPr>
+            <w:tcW w:w="2273" w:type="dxa"/>
+          </w:tcPr>
+          <w:p>
+            <w:r>
+              <w:t>Orientation</w:t>
+            </w:r>
+          </w:p>
+        </w:tc>
+        <w:tc>
+          <w:tcPr>
+            <w:tcW w:w="2538" w:type="dxa"/>
+          </w:tcPr>
+          <w:p>
+            <w:r>
+              <w:t>Inertial measurement unit (IMU)</w:t>
+            </w:r>
+          </w:p>
+        </w:tc>
+        <w:tc>
+          <w:tcPr>
+            <w:tcW w:w="2286" w:type="dxa"/>
+          </w:tcPr>
+          <w:p>
+            <w:r>
+              <w:t>Compass m</w:t>
+            </w:r>
+            <w:r>
+              <w:t>agnetometer</w:t>
+            </w:r>
+          </w:p>
+        </w:tc>
+        <w:tc>
+          <w:tcPr>
+            <w:tcW w:w="2253" w:type="dxa"/>
+          </w:tcPr>
+          <w:p>
+            <w:r>
+              <w:t>-</w:t>
+            </w:r>
+          </w:p>
+        </w:tc>
+      </w:tr>
+    </w:tbl>
+    <w:p>
+      <w:pPr>
+        <w:spacing w:after="0"/>
+      </w:pPr>
+    </w:p>
+    <w:p>
+      <w:pPr>
+        <w:spacing w:after="0"/>
+        <w:ind w:firstLine="720"/>
+      </w:pPr>
+      <w:r>
+        <w:lastRenderedPageBreak/>
+        <w:t xml:space="preserve">As mentioned in Section 3.1. Concept Generation and Selection, criteria were developed to evaluate the best option for each sensing requirement. Ultimately, </w:t>
+      </w:r>
+      <w:r>
+        <w:t xml:space="preserve">the ultrasonic sensor was selected for obstacle detection as it was the simplest to implement, cheapest, and agnostic to the type of obstacle. The rotary encoder was selected for velocity as it is a more direct measurement of each individual wheel and does not accumulate error like an integrating accelerometer. For orientation, the </w:t>
+      </w:r>
+      <w:r>
+        <w:t xml:space="preserve">compass </w:t>
+      </w:r>
+      <w:r>
+        <w:t>magnetometer was selected over the IMU. As the only relevant information is heading data, an IMU offers several additional features and degrees of freedom of measurement that are not relevant to this application.</w:t>
+      </w:r>
+    </w:p>
+    <w:p>
+      <w:pPr>
+        <w:spacing w:after="0"/>
+      </w:pPr>
+    </w:p>
+    <w:p>
+      <w:pPr>
+        <w:pStyle w:val="Heading4"/>
+        <w:rPr>
+          <w:rFonts w:cstheme="minorHAnsi"/>
+        </w:rPr>
+      </w:pPr>
+      <w:bookmarkStart w:id="16" w:name="_Toc531076152"/>
+      <w:r>
+        <w:rPr>
+          <w:rFonts w:cstheme="minorHAnsi"/>
+        </w:rPr>
+        <w:t>3.3.2.</w:t>
+      </w:r>
+      <w:r>
+        <w:rPr>
+          <w:rFonts w:cstheme="minorHAnsi"/>
+        </w:rPr>
+        <w:t>2</w:t>
+      </w:r>
+      <w:r>
+        <w:rPr>
+          <w:rFonts w:cstheme="minorHAnsi"/>
+        </w:rPr>
+        <w:t xml:space="preserve">. </w:t>
+      </w:r>
+      <w:r>
+        <w:rPr>
+          <w:rFonts w:cstheme="minorHAnsi"/>
+        </w:rPr>
+        <w:t>Distributed Computing</w:t>
+      </w:r>
+      <w:bookmarkEnd w:id="16"/>
+    </w:p>
+    <w:p>
+      <w:pPr>
+        <w:spacing w:after="0"/>
+        <w:ind w:firstLine="720"/>
+      </w:pPr>
+      <w:r>
+        <w:t xml:space="preserve">At a normal walking speed, each encoder clicks at 3500 Hz. The proximity sensor array can poll at a maximum of 4 Hz. If tasks were handled in series, the </w:t>
+      </w:r>
+      <w:r>
+        <w:t xml:space="preserve">controller </w:t>
+      </w:r>
+      <w:r>
+        <w:t xml:space="preserve">loop rate would be limited by the slowest polling process (4 Hz), </w:t>
+      </w:r>
+      <w:r>
+        <w:t>increasing</w:t>
+      </w:r>
+      <w:r>
+        <w:t xml:space="preserve"> transport delay in the control system. To improve system stability by minimizing transport delay, computational tasks were distributed over 4 Arduino microcontrollers and communicated </w:t>
+      </w:r>
+      <w:r>
+        <w:t>with two-wire</w:t>
+      </w:r>
+      <w:r>
+        <w:t xml:space="preserve"> I</w:t>
+      </w:r>
+      <w:r>
+        <w:rPr>
+          <w:vertAlign w:val="superscript"/>
+        </w:rPr>
+        <w:t>2</w:t>
+      </w:r>
+      <w:r>
+        <w:t>C protocol as shown in Figure 6.</w:t>
+      </w:r>
+    </w:p>
+    <w:p>
+      <w:pPr>
+        <w:spacing w:after="0"/>
+      </w:pPr>
+    </w:p>
+    <w:p>
+      <w:pPr>
+        <w:spacing w:after="0"/>
+        <w:jc w:val="center"/>
+      </w:pPr>
+      <w:r>
+        <w:rPr>
+          <w:noProof/>
+        </w:rPr>
+        <w:drawing>
+          <wp:inline distT="0" distB="0" distL="0" distR="0" wp14:anchorId="7E69BD71" wp14:editId="39958D77">
+            <wp:extent cx="3810000" cy="2712590"/>
+            <wp:effectExtent l="0" t="0" r="0" b="0"/>
+            <wp:docPr id="17" name="Picture 17"/>
+            <wp:cNvGraphicFramePr>
+              <a:graphicFrameLocks xmlns:a="http://schemas.openxmlformats.org/drawingml/2006/main" noChangeAspect="1"/>
+            </wp:cNvGraphicFramePr>
+            <a:graphic xmlns:a="http://schemas.openxmlformats.org/drawingml/2006/main">
+              <a:graphicData uri="http://schemas.openxmlformats.org/drawingml/2006/picture">
+                <pic:pic xmlns:pic="http://schemas.openxmlformats.org/drawingml/2006/picture">
+                  <pic:nvPicPr>
+                    <pic:cNvPr id="1" name=""/>
+                    <pic:cNvPicPr/>
+                  </pic:nvPicPr>
+                  <pic:blipFill>
+                    <a:blip r:embed="rId13"/>
+                    <a:stretch>
+                      <a:fillRect/>
+                    </a:stretch>
+                  </pic:blipFill>
+                  <pic:spPr>
+                    <a:xfrm>
+                      <a:off x="0" y="0"/>
                       <a:ext cx="3822795" cy="2721700"/>
                     </a:xfrm>
                     <a:prstGeom prst="rect">
@@ -8697,7 +8908,7 @@
           <w:rFonts w:cstheme="minorHAnsi"/>
         </w:rPr>
       </w:pPr>
-      <w:bookmarkStart w:id="16" w:name="_Toc530908099"/>
+      <w:bookmarkStart w:id="17" w:name="_Toc531076153"/>
       <w:r>
         <w:rPr>
           <w:rFonts w:cstheme="minorHAnsi"/>
@@ -8716,7 +8927,7 @@
         </w:rPr>
         <w:t>. Power Distribution</w:t>
       </w:r>
-      <w:bookmarkEnd w:id="16"/>
+      <w:bookmarkEnd w:id="17"/>
     </w:p>
     <w:p>
       <w:pPr>
@@ -8733,7 +8944,11 @@
         <w:ind w:firstLine="720"/>
       </w:pPr>
       <w:r>
-        <w:t xml:space="preserve">To reduce electromagnetic interference (EMI) and resulting signal noise on communication lines from power, the high-current components like the battery and the motors were physically positioned away from the low-current signal and communication components and lines. For example, the most EMI-sensitive component was the compass IC as it uses a </w:t>
+        <w:t xml:space="preserve">To reduce electromagnetic interference (EMI) and resulting signal noise on communication lines from power, the high-current components like the battery and the motors were physically positioned away from the low-current signal and communication components and lines. For example, the most </w:t>
+      </w:r>
+      <w:r>
+        <w:lastRenderedPageBreak/>
+        <w:t xml:space="preserve">EMI-sensitive component was the compass IC as it uses a </w:t>
       </w:r>
       <w:r>
         <w:t xml:space="preserve">compass </w:t>
@@ -8778,7 +8993,6 @@
         <w:rPr>
           <w:noProof/>
         </w:rPr>
-        <w:lastRenderedPageBreak/>
         <w:drawing>
           <wp:inline distT="0" distB="0" distL="0" distR="0" wp14:anchorId="3960D9FC" wp14:editId="53976486">
             <wp:extent cx="3695229" cy="2080260"/>
@@ -8797,7 +9011,7 @@
                     </pic:cNvPicPr>
                   </pic:nvPicPr>
                   <pic:blipFill rotWithShape="1">
-                    <a:blip r:embed="rId13">
+                    <a:blip r:embed="rId14">
                       <a:extLst>
                         <a:ext uri="{28A0092B-C50C-407E-A947-70E740481C1C}">
                           <a14:useLocalDpi xmlns:a14="http://schemas.microsoft.com/office/drawing/2010/main" val="0"/>
@@ -8866,7 +9080,13 @@
         <w:t>As shown in Figure 7</w:t>
       </w:r>
       <w:r>
-        <w:t>, the magnetic field direction is forced to switch with each twist, offsetting the effect of the magnetic field. A rough comparison of EMI effect from different wiring methods is shown in Appendix B.</w:t>
+        <w:t xml:space="preserve">, the magnetic field direction is forced to switch with each twist, offsetting the effect of the magnetic field. A rough comparison of EMI effect from different wiring methods is shown in Appendix </w:t>
+      </w:r>
+      <w:r>
+        <w:t>C</w:t>
+      </w:r>
+      <w:r>
+        <w:t>.</w:t>
       </w:r>
     </w:p>
     <w:p>
@@ -8910,7 +9130,7 @@
           <w:rFonts w:cstheme="minorHAnsi"/>
         </w:rPr>
       </w:pPr>
-      <w:bookmarkStart w:id="17" w:name="_Toc530908100"/>
+      <w:bookmarkStart w:id="18" w:name="_Toc531076154"/>
       <w:r>
         <w:rPr>
           <w:rFonts w:cstheme="minorHAnsi"/>
@@ -8935,7 +9155,7 @@
         </w:rPr>
         <w:t>Software</w:t>
       </w:r>
-      <w:bookmarkEnd w:id="17"/>
+      <w:bookmarkEnd w:id="18"/>
     </w:p>
     <w:p>
       <w:pPr>
@@ -8949,7 +9169,7 @@
           <w:rFonts w:cstheme="minorHAnsi"/>
         </w:rPr>
       </w:pPr>
-      <w:bookmarkStart w:id="18" w:name="_Toc530908101"/>
+      <w:bookmarkStart w:id="19" w:name="_Toc531076155"/>
       <w:r>
         <w:rPr>
           <w:rFonts w:cstheme="minorHAnsi"/>
@@ -8974,7 +9194,7 @@
         </w:rPr>
         <w:t>Control System Architecture</w:t>
       </w:r>
-      <w:bookmarkEnd w:id="18"/>
+      <w:bookmarkEnd w:id="19"/>
     </w:p>
     <w:p>
       <w:pPr>
@@ -9002,253 +9222,12 @@
         <w:rPr>
           <w:noProof/>
         </w:rPr>
+        <w:lastRenderedPageBreak/>
         <w:drawing>
           <wp:inline distT="0" distB="0" distL="0" distR="0" wp14:anchorId="749547DD" wp14:editId="7BFF5667">
             <wp:extent cx="4297680" cy="2487696"/>
             <wp:effectExtent l="0" t="0" r="7620" b="8255"/>
             <wp:docPr id="44" name="Picture 44"/>
-            <wp:cNvGraphicFramePr>
-              <a:graphicFrameLocks xmlns:a="http://schemas.openxmlformats.org/drawingml/2006/main" noChangeAspect="1"/>
-            </wp:cNvGraphicFramePr>
-            <a:graphic xmlns:a="http://schemas.openxmlformats.org/drawingml/2006/main">
-              <a:graphicData uri="http://schemas.openxmlformats.org/drawingml/2006/picture">
-                <pic:pic xmlns:pic="http://schemas.openxmlformats.org/drawingml/2006/picture">
-                  <pic:nvPicPr>
-                    <pic:cNvPr id="1" name=""/>
-                    <pic:cNvPicPr/>
-                  </pic:nvPicPr>
-                  <pic:blipFill>
-                    <a:blip r:embed="rId14"/>
-                    <a:stretch>
-                      <a:fillRect/>
-                    </a:stretch>
-                  </pic:blipFill>
-                  <pic:spPr>
-                    <a:xfrm>
-                      <a:off x="0" y="0"/>
-                      <a:ext cx="4306229" cy="2492645"/>
-                    </a:xfrm>
-                    <a:prstGeom prst="rect">
-                      <a:avLst/>
-                    </a:prstGeom>
-                  </pic:spPr>
-                </pic:pic>
-              </a:graphicData>
-            </a:graphic>
-          </wp:inline>
-        </w:drawing>
-      </w:r>
-    </w:p>
-    <w:p>
-      <w:pPr>
-        <w:spacing w:after="0"/>
-        <w:jc w:val="center"/>
-      </w:pPr>
-      <w:r>
-        <w:t>Figure 8</w:t>
-      </w:r>
-      <w:r>
-        <w:t>: Control system block diagram.</w:t>
-      </w:r>
-    </w:p>
-    <w:p>
-      <w:pPr>
-        <w:spacing w:after="0"/>
-        <w:rPr>
-          <w:rFonts w:cstheme="minorHAnsi"/>
-        </w:rPr>
-      </w:pPr>
-    </w:p>
-    <w:p>
-      <w:pPr>
-        <w:spacing w:after="0"/>
-        <w:rPr>
-          <w:rFonts w:cstheme="minorHAnsi"/>
-        </w:rPr>
-      </w:pPr>
-      <w:r>
-        <w:rPr>
-          <w:rFonts w:cstheme="minorHAnsi"/>
-        </w:rPr>
-        <w:tab/>
-        <w:t>Proportional, integral, and derivative (PID) controllers were used to minimize the error between the setpoints and the feedback. Per Figure 8, the first PID minimizes the heading error by defining the speed setpoint of the left motor. The right motor’s speed setpoint is directly defined. In practice, this means that if the robot wants to turn 90</w:t>
-      </w:r>
-      <w:r>
-        <w:t>°</w:t>
-      </w:r>
-      <w:r>
-        <w:rPr>
-          <w:rFonts w:cstheme="minorHAnsi"/>
-        </w:rPr>
-        <w:t xml:space="preserve"> to the right, the right motor’s speed will approach a fixed setpoint while the left motor’s speed will increase. This speed differential will enable the turn. As the turn occurs, the heading error reduces causing the speed differential to also reduce.</w:t>
-      </w:r>
-    </w:p>
-    <w:p>
-      <w:pPr>
-        <w:spacing w:after="0"/>
-        <w:rPr>
-          <w:rFonts w:cstheme="minorHAnsi"/>
-        </w:rPr>
-      </w:pPr>
-      <w:r>
-        <w:rPr>
-          <w:rFonts w:cstheme="minorHAnsi"/>
-        </w:rPr>
-        <w:tab/>
-        <w:t>To tune the motor speed PID controllers, t</w:t>
-      </w:r>
-      <w:r>
-        <w:rPr>
-          <w:rFonts w:cstheme="minorHAnsi"/>
-        </w:rPr>
-        <w:t xml:space="preserve">he Ziegler-Nichols method was applied. This method uses a proportional controller to </w:t>
-      </w:r>
-      <w:r>
-        <w:rPr>
-          <w:rFonts w:cstheme="minorHAnsi"/>
-        </w:rPr>
-        <w:t>experimentally</w:t>
-      </w:r>
-      <w:r>
-        <w:rPr>
-          <w:rFonts w:cstheme="minorHAnsi"/>
-        </w:rPr>
-        <w:t xml:space="preserve"> estimate optimal PID parameters (K</w:t>
-      </w:r>
-      <w:r>
-        <w:rPr>
-          <w:rFonts w:cstheme="minorHAnsi"/>
-          <w:vertAlign w:val="subscript"/>
-        </w:rPr>
-        <w:t>P</w:t>
-      </w:r>
-      <w:r>
-        <w:rPr>
-          <w:rFonts w:cstheme="minorHAnsi"/>
-        </w:rPr>
-        <w:t>, K</w:t>
-      </w:r>
-      <w:r>
-        <w:rPr>
-          <w:rFonts w:cstheme="minorHAnsi"/>
-          <w:vertAlign w:val="subscript"/>
-        </w:rPr>
-        <w:t>I</w:t>
-      </w:r>
-      <w:r>
-        <w:rPr>
-          <w:rFonts w:cstheme="minorHAnsi"/>
-        </w:rPr>
-        <w:t>, and K</w:t>
-      </w:r>
-      <w:r>
-        <w:rPr>
-          <w:rFonts w:cstheme="minorHAnsi"/>
-          <w:vertAlign w:val="subscript"/>
-        </w:rPr>
-        <w:t>D</w:t>
-      </w:r>
-      <w:r>
-        <w:rPr>
-          <w:rFonts w:cstheme="minorHAnsi"/>
-        </w:rPr>
-        <w:t>) that reduce oscillation, eliminate steady-state error, and maintain system stability.</w:t>
-      </w:r>
-      <w:r>
-        <w:rPr>
-          <w:rFonts w:cstheme="minorHAnsi"/>
-        </w:rPr>
-        <w:t xml:space="preserve"> The result of this tuning method can be reviewed in Appendix C.</w:t>
-      </w:r>
-    </w:p>
-    <w:p>
-      <w:pPr>
-        <w:spacing w:after="0"/>
-        <w:rPr>
-          <w:rFonts w:cstheme="minorHAnsi"/>
-        </w:rPr>
-      </w:pPr>
-    </w:p>
-    <w:p>
-      <w:pPr>
-        <w:pStyle w:val="Heading4"/>
-        <w:rPr>
-          <w:rFonts w:cstheme="minorHAnsi"/>
-        </w:rPr>
-      </w:pPr>
-      <w:bookmarkStart w:id="19" w:name="_Toc530908102"/>
-      <w:r>
-        <w:rPr>
-          <w:rFonts w:cstheme="minorHAnsi"/>
-        </w:rPr>
-        <w:t>3.3.</w:t>
-      </w:r>
-      <w:r>
-        <w:rPr>
-          <w:rFonts w:cstheme="minorHAnsi"/>
-        </w:rPr>
-        <w:t>3</w:t>
-      </w:r>
-      <w:r>
-        <w:rPr>
-          <w:rFonts w:cstheme="minorHAnsi"/>
-        </w:rPr>
-        <w:t xml:space="preserve">.2. </w:t>
-      </w:r>
-      <w:r>
-        <w:rPr>
-          <w:rFonts w:cstheme="minorHAnsi"/>
-        </w:rPr>
-        <w:t>Obstacle Avoidance</w:t>
-      </w:r>
-      <w:bookmarkEnd w:id="19"/>
-    </w:p>
-    <w:p>
-      <w:pPr>
-        <w:spacing w:after="0"/>
-      </w:pPr>
-      <w:r>
-        <w:tab/>
-        <w:t xml:space="preserve">As described in Section 3.3.2.1. Sensing, obstacle detection was performed using ultrasonic sensors. As shown in Figure 4, three ultrasonic sensors were mounted at the front, one was mounted in the back-right corner facing the right, and one was mounted in the back-left corner facing the left. An example of the obstacle avoidance logic is shown in Figure 9 in which the cart encounters an obstacle to the front of it. In the figure, the dashed purple lines represent the line of sight of the </w:t>
-      </w:r>
-      <w:r>
-        <w:t>active</w:t>
-      </w:r>
-      <w:r>
-        <w:t xml:space="preserve"> ultrasonic sensors at each </w:t>
-      </w:r>
-      <w:r>
-        <w:t>stage</w:t>
-      </w:r>
-      <w:r>
-        <w:t xml:space="preserve"> </w:t>
-      </w:r>
-      <w:r>
-        <w:t>of the operation</w:t>
-      </w:r>
-      <w:r>
-        <w:t>.</w:t>
-      </w:r>
-    </w:p>
-    <w:p>
-      <w:pPr>
-        <w:spacing w:after="0"/>
-      </w:pPr>
-    </w:p>
-    <w:p>
-      <w:pPr>
-        <w:spacing w:after="0"/>
-        <w:jc w:val="center"/>
-      </w:pPr>
-      <w:r>
-        <w:rPr>
-          <w:noProof/>
-        </w:rPr>
-        <w:drawing>
-          <wp:inline distT="0" distB="0" distL="0" distR="0" wp14:anchorId="627603C6" wp14:editId="4F645336">
-            <wp:extent cx="3851564" cy="2281311"/>
-            <wp:effectExtent l="0" t="0" r="0" b="5080"/>
-            <wp:docPr id="12" name="Picture 12"/>
             <wp:cNvGraphicFramePr>
               <a:graphicFrameLocks xmlns:a="http://schemas.openxmlformats.org/drawingml/2006/main" noChangeAspect="1"/>
             </wp:cNvGraphicFramePr>
@@ -9268,6 +9247,261 @@
                   <pic:spPr>
                     <a:xfrm>
                       <a:off x="0" y="0"/>
+                      <a:ext cx="4306229" cy="2492645"/>
+                    </a:xfrm>
+                    <a:prstGeom prst="rect">
+                      <a:avLst/>
+                    </a:prstGeom>
+                  </pic:spPr>
+                </pic:pic>
+              </a:graphicData>
+            </a:graphic>
+          </wp:inline>
+        </w:drawing>
+      </w:r>
+    </w:p>
+    <w:p>
+      <w:pPr>
+        <w:spacing w:after="0"/>
+        <w:jc w:val="center"/>
+      </w:pPr>
+      <w:r>
+        <w:t>Figure 8</w:t>
+      </w:r>
+      <w:r>
+        <w:t>: Control system block diagram.</w:t>
+      </w:r>
+    </w:p>
+    <w:p>
+      <w:pPr>
+        <w:spacing w:after="0"/>
+        <w:rPr>
+          <w:rFonts w:cstheme="minorHAnsi"/>
+        </w:rPr>
+      </w:pPr>
+    </w:p>
+    <w:p>
+      <w:pPr>
+        <w:spacing w:after="0"/>
+        <w:rPr>
+          <w:rFonts w:cstheme="minorHAnsi"/>
+        </w:rPr>
+      </w:pPr>
+      <w:r>
+        <w:rPr>
+          <w:rFonts w:cstheme="minorHAnsi"/>
+        </w:rPr>
+        <w:tab/>
+        <w:t>Proportional, integral, and derivative (PID) controllers were used to minimize the error between the setpoints and the feedback. Per Figure 8, the first PID minimizes the heading error by defining the speed setpoint of the left motor. The right motor’s speed setpoint is directly defined. In practice, this means that if the robot wants to turn 90</w:t>
+      </w:r>
+      <w:r>
+        <w:t>°</w:t>
+      </w:r>
+      <w:r>
+        <w:rPr>
+          <w:rFonts w:cstheme="minorHAnsi"/>
+        </w:rPr>
+        <w:t xml:space="preserve"> to the right, the right motor’s speed will approach a fixed setpoint while the left motor’s speed will increase. This speed differential will enable the turn. As the turn occurs, the heading error reduces causing the speed differential to also reduce.</w:t>
+      </w:r>
+    </w:p>
+    <w:p>
+      <w:pPr>
+        <w:spacing w:after="0"/>
+        <w:rPr>
+          <w:rFonts w:cstheme="minorHAnsi"/>
+        </w:rPr>
+      </w:pPr>
+      <w:r>
+        <w:rPr>
+          <w:rFonts w:cstheme="minorHAnsi"/>
+        </w:rPr>
+        <w:tab/>
+        <w:t>To tune the motor speed PID controllers, t</w:t>
+      </w:r>
+      <w:r>
+        <w:rPr>
+          <w:rFonts w:cstheme="minorHAnsi"/>
+        </w:rPr>
+        <w:t xml:space="preserve">he Ziegler-Nichols method was applied. This method uses a proportional controller to </w:t>
+      </w:r>
+      <w:r>
+        <w:rPr>
+          <w:rFonts w:cstheme="minorHAnsi"/>
+        </w:rPr>
+        <w:t>experimentally</w:t>
+      </w:r>
+      <w:r>
+        <w:rPr>
+          <w:rFonts w:cstheme="minorHAnsi"/>
+        </w:rPr>
+        <w:t xml:space="preserve"> estimate optimal PID parameters (K</w:t>
+      </w:r>
+      <w:r>
+        <w:rPr>
+          <w:rFonts w:cstheme="minorHAnsi"/>
+          <w:vertAlign w:val="subscript"/>
+        </w:rPr>
+        <w:t>P</w:t>
+      </w:r>
+      <w:r>
+        <w:rPr>
+          <w:rFonts w:cstheme="minorHAnsi"/>
+        </w:rPr>
+        <w:t>, K</w:t>
+      </w:r>
+      <w:r>
+        <w:rPr>
+          <w:rFonts w:cstheme="minorHAnsi"/>
+          <w:vertAlign w:val="subscript"/>
+        </w:rPr>
+        <w:t>I</w:t>
+      </w:r>
+      <w:r>
+        <w:rPr>
+          <w:rFonts w:cstheme="minorHAnsi"/>
+        </w:rPr>
+        <w:t>, and K</w:t>
+      </w:r>
+      <w:r>
+        <w:rPr>
+          <w:rFonts w:cstheme="minorHAnsi"/>
+          <w:vertAlign w:val="subscript"/>
+        </w:rPr>
+        <w:t>D</w:t>
+      </w:r>
+      <w:r>
+        <w:rPr>
+          <w:rFonts w:cstheme="minorHAnsi"/>
+        </w:rPr>
+        <w:t>) that reduce oscillation, eliminate steady-state error, and maintain system stability.</w:t>
+      </w:r>
+      <w:r>
+        <w:rPr>
+          <w:rFonts w:cstheme="minorHAnsi"/>
+        </w:rPr>
+        <w:t xml:space="preserve"> The result of this tuning meth</w:t>
+      </w:r>
+      <w:r>
+        <w:rPr>
+          <w:rFonts w:cstheme="minorHAnsi"/>
+        </w:rPr>
+        <w:t>od can be reviewed in Appendix D</w:t>
+      </w:r>
+      <w:r>
+        <w:rPr>
+          <w:rFonts w:cstheme="minorHAnsi"/>
+        </w:rPr>
+        <w:t>.</w:t>
+      </w:r>
+    </w:p>
+    <w:p>
+      <w:pPr>
+        <w:spacing w:after="0"/>
+        <w:rPr>
+          <w:rFonts w:cstheme="minorHAnsi"/>
+        </w:rPr>
+      </w:pPr>
+    </w:p>
+    <w:p>
+      <w:pPr>
+        <w:pStyle w:val="Heading4"/>
+        <w:rPr>
+          <w:rFonts w:cstheme="minorHAnsi"/>
+        </w:rPr>
+      </w:pPr>
+      <w:bookmarkStart w:id="20" w:name="_Toc531076156"/>
+      <w:r>
+        <w:rPr>
+          <w:rFonts w:cstheme="minorHAnsi"/>
+        </w:rPr>
+        <w:t>3.3.</w:t>
+      </w:r>
+      <w:r>
+        <w:rPr>
+          <w:rFonts w:cstheme="minorHAnsi"/>
+        </w:rPr>
+        <w:t>3</w:t>
+      </w:r>
+      <w:r>
+        <w:rPr>
+          <w:rFonts w:cstheme="minorHAnsi"/>
+        </w:rPr>
+        <w:t xml:space="preserve">.2. </w:t>
+      </w:r>
+      <w:r>
+        <w:rPr>
+          <w:rFonts w:cstheme="minorHAnsi"/>
+        </w:rPr>
+        <w:t>Obstacle Avoidance</w:t>
+      </w:r>
+      <w:bookmarkEnd w:id="20"/>
+    </w:p>
+    <w:p>
+      <w:pPr>
+        <w:spacing w:after="0"/>
+      </w:pPr>
+      <w:r>
+        <w:tab/>
+        <w:t xml:space="preserve">As described in Section 3.3.2.1. Sensing, obstacle detection was performed using ultrasonic sensors. As shown in Figure 4, three ultrasonic sensors were mounted at the front, one was mounted in the back-right corner facing the right, and one was mounted in the back-left corner facing the left. An example of the obstacle avoidance logic is shown in Figure 9 in which the cart encounters an obstacle to the front of it. In the figure, the dashed purple lines represent the line of sight of the </w:t>
+      </w:r>
+      <w:r>
+        <w:t>active</w:t>
+      </w:r>
+      <w:r>
+        <w:t xml:space="preserve"> ultrasonic sensors at each </w:t>
+      </w:r>
+      <w:r>
+        <w:t>stage</w:t>
+      </w:r>
+      <w:r>
+        <w:t xml:space="preserve"> </w:t>
+      </w:r>
+      <w:r>
+        <w:t>of the operation</w:t>
+      </w:r>
+      <w:r>
+        <w:t>.</w:t>
+      </w:r>
+    </w:p>
+    <w:p>
+      <w:pPr>
+        <w:spacing w:after="0"/>
+      </w:pPr>
+    </w:p>
+    <w:p>
+      <w:pPr>
+        <w:spacing w:after="0"/>
+        <w:jc w:val="center"/>
+      </w:pPr>
+      <w:r>
+        <w:rPr>
+          <w:noProof/>
+        </w:rPr>
+        <w:lastRenderedPageBreak/>
+        <w:drawing>
+          <wp:inline distT="0" distB="0" distL="0" distR="0" wp14:anchorId="627603C6" wp14:editId="4F645336">
+            <wp:extent cx="3851564" cy="2281311"/>
+            <wp:effectExtent l="0" t="0" r="0" b="5080"/>
+            <wp:docPr id="12" name="Picture 12"/>
+            <wp:cNvGraphicFramePr>
+              <a:graphicFrameLocks xmlns:a="http://schemas.openxmlformats.org/drawingml/2006/main" noChangeAspect="1"/>
+            </wp:cNvGraphicFramePr>
+            <a:graphic xmlns:a="http://schemas.openxmlformats.org/drawingml/2006/main">
+              <a:graphicData uri="http://schemas.openxmlformats.org/drawingml/2006/picture">
+                <pic:pic xmlns:pic="http://schemas.openxmlformats.org/drawingml/2006/picture">
+                  <pic:nvPicPr>
+                    <pic:cNvPr id="1" name=""/>
+                    <pic:cNvPicPr/>
+                  </pic:nvPicPr>
+                  <pic:blipFill>
+                    <a:blip r:embed="rId16"/>
+                    <a:stretch>
+                      <a:fillRect/>
+                    </a:stretch>
+                  </pic:blipFill>
+                  <pic:spPr>
+                    <a:xfrm>
+                      <a:off x="0" y="0"/>
                       <a:ext cx="3873821" cy="2294494"/>
                     </a:xfrm>
                     <a:prstGeom prst="rect">
@@ -9450,8 +9684,13 @@
         <w:ind w:firstLine="360"/>
       </w:pPr>
       <w:r>
-        <w:lastRenderedPageBreak/>
-        <w:t xml:space="preserve">At present, the obstacle avoidance logic is staggered, as the cart uses a combination of </w:t>
+        <w:t xml:space="preserve">At present, the obstacle avoidance logic is </w:t>
+      </w:r>
+      <w:r>
+        <w:t>slow</w:t>
+      </w:r>
+      <w:r>
+        <w:t xml:space="preserve">, as the cart uses a combination of </w:t>
       </w:r>
       <w:r>
         <w:t>90°</w:t>
@@ -9480,7 +9719,7 @@
           <w:rFonts w:cstheme="minorHAnsi"/>
         </w:rPr>
       </w:pPr>
-      <w:bookmarkStart w:id="20" w:name="_Toc530908103"/>
+      <w:bookmarkStart w:id="21" w:name="_Toc531076157"/>
       <w:r>
         <w:rPr>
           <w:rFonts w:cstheme="minorHAnsi"/>
@@ -9493,7 +9732,7 @@
         </w:rPr>
         <w:t>CONCLUSIONS</w:t>
       </w:r>
-      <w:bookmarkEnd w:id="20"/>
+      <w:bookmarkEnd w:id="21"/>
     </w:p>
     <w:p>
       <w:pPr>
@@ -9504,11 +9743,11 @@
       <w:pPr>
         <w:pStyle w:val="Heading2"/>
       </w:pPr>
-      <w:bookmarkStart w:id="21" w:name="_Toc530908104"/>
+      <w:bookmarkStart w:id="22" w:name="_Toc531076158"/>
       <w:r>
         <w:t>4.1. Bill of Materials</w:t>
       </w:r>
-      <w:bookmarkEnd w:id="21"/>
+      <w:bookmarkEnd w:id="22"/>
     </w:p>
     <w:p>
       <w:pPr>
@@ -9519,7 +9758,7 @@
         <w:t>The full Bill of Materials (BOM) for this pr</w:t>
       </w:r>
       <w:r>
-        <w:t>oject can be found in Appendix D</w:t>
+        <w:t>oject can be found in Appendix E</w:t>
       </w:r>
       <w:r>
         <w:t>. All the parts used in this project were from Amazon, Home Depot, and Pololu or were fabricated in the Longhorn Maker Studio. In total, with these resources, the project was completed with $14.76 under the $250 budget.</w:t>
@@ -9543,11 +9782,11 @@
       <w:pPr>
         <w:pStyle w:val="Heading2"/>
       </w:pPr>
-      <w:bookmarkStart w:id="22" w:name="_Toc530908105"/>
+      <w:bookmarkStart w:id="23" w:name="_Toc531076159"/>
       <w:r>
         <w:t>4.2. Performance Evaluation</w:t>
       </w:r>
-      <w:bookmarkEnd w:id="22"/>
+      <w:bookmarkEnd w:id="23"/>
     </w:p>
     <w:p>
       <w:pPr>
@@ -9581,6 +9820,7 @@
         <w:jc w:val="center"/>
       </w:pPr>
       <w:r>
+        <w:lastRenderedPageBreak/>
         <w:t>Table 4</w:t>
       </w:r>
       <w:r>
@@ -9929,7 +10169,7 @@
               <w:rPr>
                 <w:rFonts w:cstheme="minorHAnsi"/>
               </w:rPr>
-              <w:t>10 ft/s</w:t>
+              <w:t>[MEASURE THIS]</w:t>
             </w:r>
           </w:p>
         </w:tc>
@@ -10488,12 +10728,7 @@
         <w:t>4</w:t>
       </w:r>
       <w:r>
-        <w:t xml:space="preserve">, all the specifications were met except for the storage volume requirement. In that category, “variable” is listed as the actual performance because the design of the cart shifted from offering self-contained storage to a platform upon which a grocery basket can be set. Therefore, the actual storage volume available is constrained by the size of the basket set on the cart. Aside from this specification, the functional prototype will serve as a strong </w:t>
-      </w:r>
-      <w:bookmarkStart w:id="23" w:name="_GoBack"/>
-      <w:bookmarkEnd w:id="23"/>
-      <w:r>
-        <w:t>platform for future improvements.</w:t>
+        <w:t>, all the specifications were met except for the storage volume requirement. In that category, “variable” is listed as the actual performance because the design of the cart shifted from offering self-contained storage to a platform upon which a grocery basket can be set. Therefore, the actual storage volume available is constrained by the size of the basket set on the cart. Aside from this specification, the functional prototype will serve as a strong platform for future improvements.</w:t>
       </w:r>
     </w:p>
     <w:p>
@@ -10505,7 +10740,7 @@
       <w:pPr>
         <w:pStyle w:val="Heading2"/>
       </w:pPr>
-      <w:bookmarkStart w:id="24" w:name="_Toc530908106"/>
+      <w:bookmarkStart w:id="24" w:name="_Toc531076160"/>
       <w:r>
         <w:t>4.3. Future Work</w:t>
       </w:r>
@@ -10517,11 +10752,7 @@
         <w:ind w:firstLine="720"/>
       </w:pPr>
       <w:r>
-        <w:t xml:space="preserve">The semester’s project goals have been achieved as the functional prototype performs obstacle avoidance, carries groceries, and offers sufficient onboard processing power to enable testing and </w:t>
-      </w:r>
-      <w:r>
-        <w:lastRenderedPageBreak/>
-        <w:t>implementation of new features.</w:t>
+        <w:t>The semester’s project goals have been achieved as the functional prototype performs obstacle avoidance, carries groceries, and offers sufficient onboard processing power to enable testing and implementation of new features.</w:t>
       </w:r>
       <w:r>
         <w:t xml:space="preserve"> However, there are several areas of continuous improvement and new features that need to be implemented to the functional prototype.</w:t>
@@ -10574,7 +10805,7 @@
           <w:rFonts w:cstheme="minorHAnsi"/>
         </w:rPr>
       </w:pPr>
-      <w:bookmarkStart w:id="25" w:name="_Toc530908107"/>
+      <w:bookmarkStart w:id="25" w:name="_Toc531076161"/>
       <w:r>
         <w:rPr>
           <w:rFonts w:cstheme="minorHAnsi"/>
@@ -11119,7 +11350,7 @@
           <w:rFonts w:cstheme="minorHAnsi"/>
         </w:rPr>
       </w:pPr>
-      <w:bookmarkStart w:id="26" w:name="_Toc530908108"/>
+      <w:bookmarkStart w:id="26" w:name="_Toc531076162"/>
       <w:r>
         <w:rPr>
           <w:rFonts w:cstheme="minorHAnsi"/>
@@ -11151,7 +11382,7 @@
           <w:rFonts w:cstheme="minorHAnsi"/>
         </w:rPr>
       </w:pPr>
-      <w:bookmarkStart w:id="27" w:name="_Toc530908109"/>
+      <w:bookmarkStart w:id="27" w:name="_Toc531076163"/>
       <w:r>
         <w:rPr>
           <w:rFonts w:cstheme="minorHAnsi"/>
@@ -11205,7 +11436,7 @@
                     </pic:cNvPicPr>
                   </pic:nvPicPr>
                   <pic:blipFill rotWithShape="1">
-                    <a:blip r:embed="rId16" cstate="print">
+                    <a:blip r:embed="rId17" cstate="print">
                       <a:extLst>
                         <a:ext uri="{28A0092B-C50C-407E-A947-70E740481C1C}">
                           <a14:useLocalDpi xmlns:a14="http://schemas.microsoft.com/office/drawing/2010/main" val="0"/>
@@ -11252,7 +11483,13 @@
         <w:rPr>
           <w:rFonts w:cstheme="minorHAnsi"/>
         </w:rPr>
-        <w:t>Figure X: Concept based on traditional shopping cart form.</w:t>
+        <w:t>Figure A.1:</w:t>
+      </w:r>
+      <w:r>
+        <w:rPr>
+          <w:rFonts w:cstheme="minorHAnsi"/>
+        </w:rPr>
+        <w:t xml:space="preserve"> Concept based on traditional shopping cart form.</w:t>
       </w:r>
     </w:p>
     <w:p>
@@ -11271,7 +11508,7 @@
           <w:rFonts w:cstheme="minorHAnsi"/>
         </w:rPr>
       </w:pPr>
-      <w:bookmarkStart w:id="28" w:name="_Toc530908110"/>
+      <w:bookmarkStart w:id="28" w:name="_Toc531076164"/>
       <w:r>
         <w:rPr>
           <w:rFonts w:cstheme="minorHAnsi"/>
@@ -11325,7 +11562,7 @@
                     </pic:cNvPicPr>
                   </pic:nvPicPr>
                   <pic:blipFill rotWithShape="1">
-                    <a:blip r:embed="rId16" cstate="print">
+                    <a:blip r:embed="rId17" cstate="print">
                       <a:extLst>
                         <a:ext uri="{28A0092B-C50C-407E-A947-70E740481C1C}">
                           <a14:useLocalDpi xmlns:a14="http://schemas.microsoft.com/office/drawing/2010/main" val="0"/>
@@ -11384,7 +11621,13 @@
         <w:rPr>
           <w:rFonts w:cstheme="minorHAnsi"/>
         </w:rPr>
-        <w:t>X: Concept inspired by Roomba design.</w:t>
+        <w:t>2</w:t>
+      </w:r>
+      <w:r>
+        <w:rPr>
+          <w:rFonts w:cstheme="minorHAnsi"/>
+        </w:rPr>
+        <w:t>: Concept inspired by Roomba design.</w:t>
       </w:r>
     </w:p>
     <w:p>
@@ -11419,7 +11662,7 @@
                     </pic:cNvPicPr>
                   </pic:nvPicPr>
                   <pic:blipFill rotWithShape="1">
-                    <a:blip r:embed="rId17" cstate="print">
+                    <a:blip r:embed="rId18" cstate="print">
                       <a:extLst>
                         <a:ext uri="{28A0092B-C50C-407E-A947-70E740481C1C}">
                           <a14:useLocalDpi xmlns:a14="http://schemas.microsoft.com/office/drawing/2010/main" val="0"/>
@@ -11466,7 +11709,13 @@
         <w:rPr>
           <w:rFonts w:cstheme="minorHAnsi"/>
         </w:rPr>
-        <w:t>Figure X: Roomba suspension detail sketch.</w:t>
+        <w:t>Figure A.3</w:t>
+      </w:r>
+      <w:r>
+        <w:rPr>
+          <w:rFonts w:cstheme="minorHAnsi"/>
+        </w:rPr>
+        <w:t>: Roomba suspension detail sketch.</w:t>
       </w:r>
     </w:p>
     <w:p>
@@ -11485,7 +11734,7 @@
           <w:rFonts w:cstheme="minorHAnsi"/>
         </w:rPr>
       </w:pPr>
-      <w:bookmarkStart w:id="29" w:name="_Toc530908111"/>
+      <w:bookmarkStart w:id="29" w:name="_Toc531076165"/>
       <w:r>
         <w:rPr>
           <w:rFonts w:cstheme="minorHAnsi"/>
@@ -11539,7 +11788,7 @@
                     </pic:cNvPicPr>
                   </pic:nvPicPr>
                   <pic:blipFill rotWithShape="1">
-                    <a:blip r:embed="rId18" cstate="print">
+                    <a:blip r:embed="rId19" cstate="print">
                       <a:extLst>
                         <a:ext uri="{28A0092B-C50C-407E-A947-70E740481C1C}">
                           <a14:useLocalDpi xmlns:a14="http://schemas.microsoft.com/office/drawing/2010/main" val="0"/>
@@ -11586,7 +11835,13 @@
         <w:rPr>
           <w:rFonts w:cstheme="minorHAnsi"/>
         </w:rPr>
-        <w:t xml:space="preserve">Figure X: Concept based on </w:t>
+        <w:t>Figure A.4</w:t>
+      </w:r>
+      <w:r>
+        <w:rPr>
+          <w:rFonts w:cstheme="minorHAnsi"/>
+        </w:rPr>
+        <w:t xml:space="preserve">: Concept based on </w:t>
       </w:r>
       <w:r>
         <w:rPr>
@@ -11613,12 +11868,91 @@
       <w:pPr>
         <w:pStyle w:val="Heading1"/>
       </w:pPr>
-      <w:bookmarkStart w:id="30" w:name="_Toc530908112"/>
+      <w:bookmarkStart w:id="30" w:name="_Toc531076166"/>
       <w:r>
         <w:lastRenderedPageBreak/>
-        <w:t>APPENDIX B: TWISTED PAIR CABLING</w:t>
+        <w:t>APPENDIX B: WHEEL DRIVE ASSEMBLY</w:t>
       </w:r>
       <w:bookmarkEnd w:id="30"/>
+    </w:p>
+    <w:p>
+      <w:pPr>
+        <w:spacing w:after="0"/>
+      </w:pPr>
+    </w:p>
+    <w:p>
+      <w:pPr>
+        <w:spacing w:after="0"/>
+      </w:pPr>
+      <w:r>
+        <w:rPr>
+          <w:noProof/>
+        </w:rPr>
+        <w:drawing>
+          <wp:inline distT="0" distB="0" distL="0" distR="0" wp14:anchorId="7349B210" wp14:editId="6D411555">
+            <wp:extent cx="5943600" cy="3873500"/>
+            <wp:effectExtent l="0" t="0" r="0" b="0"/>
+            <wp:docPr id="6" name="Picture 6"/>
+            <wp:cNvGraphicFramePr>
+              <a:graphicFrameLocks xmlns:a="http://schemas.openxmlformats.org/drawingml/2006/main" noChangeAspect="1"/>
+            </wp:cNvGraphicFramePr>
+            <a:graphic xmlns:a="http://schemas.openxmlformats.org/drawingml/2006/main">
+              <a:graphicData uri="http://schemas.openxmlformats.org/drawingml/2006/picture">
+                <pic:pic xmlns:pic="http://schemas.openxmlformats.org/drawingml/2006/picture">
+                  <pic:nvPicPr>
+                    <pic:cNvPr id="1" name=""/>
+                    <pic:cNvPicPr/>
+                  </pic:nvPicPr>
+                  <pic:blipFill>
+                    <a:blip r:embed="rId20"/>
+                    <a:stretch>
+                      <a:fillRect/>
+                    </a:stretch>
+                  </pic:blipFill>
+                  <pic:spPr>
+                    <a:xfrm>
+                      <a:off x="0" y="0"/>
+                      <a:ext cx="5943600" cy="3873500"/>
+                    </a:xfrm>
+                    <a:prstGeom prst="rect">
+                      <a:avLst/>
+                    </a:prstGeom>
+                  </pic:spPr>
+                </pic:pic>
+              </a:graphicData>
+            </a:graphic>
+          </wp:inline>
+        </w:drawing>
+      </w:r>
+    </w:p>
+    <w:p>
+      <w:pPr>
+        <w:spacing w:after="0"/>
+        <w:jc w:val="center"/>
+      </w:pPr>
+      <w:r>
+        <w:t>Figure B.1: Drive assembly.</w:t>
+      </w:r>
+      <w:r>
+        <w:br w:type="page"/>
+      </w:r>
+    </w:p>
+    <w:p>
+      <w:pPr>
+        <w:pStyle w:val="Heading1"/>
+      </w:pPr>
+      <w:bookmarkStart w:id="31" w:name="_Toc531076167"/>
+      <w:r>
+        <w:lastRenderedPageBreak/>
+        <w:t xml:space="preserve">APPENDIX </w:t>
+      </w:r>
+      <w:r>
+        <w:t>C</w:t>
+      </w:r>
+      <w:r>
+        <w:t>: TWISTED PAIR CABLING</w:t>
+      </w:r>
+      <w:bookmarkEnd w:id="31"/>
     </w:p>
     <w:p>
       <w:pPr>
@@ -11652,7 +11986,7 @@
                     </pic:cNvPicPr>
                   </pic:nvPicPr>
                   <pic:blipFill>
-                    <a:blip r:embed="rId19">
+                    <a:blip r:embed="rId21">
                       <a:extLst>
                         <a:ext uri="{28A0092B-C50C-407E-A947-70E740481C1C}">
                           <a14:useLocalDpi xmlns:a14="http://schemas.microsoft.com/office/drawing/2010/main" val="0"/>
@@ -11690,7 +12024,10 @@
         <w:jc w:val="center"/>
       </w:pPr>
       <w:r>
-        <w:t>Figure X: Comparison of EMI emissions with different cabling styles (Why, 2016).</w:t>
+        <w:t>Figure C.1</w:t>
+      </w:r>
+      <w:r>
+        <w:t>: Comparison of EMI emissions with different cabling styles (Why, 2016).</w:t>
       </w:r>
     </w:p>
     <w:p>
@@ -11705,11 +12042,18 @@
       <w:pPr>
         <w:pStyle w:val="Heading1"/>
       </w:pPr>
-      <w:bookmarkStart w:id="31" w:name="_Toc530908113"/>
+      <w:bookmarkStart w:id="32" w:name="_Toc531076168"/>
       <w:r>
         <w:lastRenderedPageBreak/>
-        <w:t>APPENDIX C: ZIEGLER-NICHOLS TUNING RESULTS</w:t>
-      </w:r>
+        <w:t xml:space="preserve">APPENDIX </w:t>
+      </w:r>
+      <w:r>
+        <w:t>D</w:t>
+      </w:r>
+      <w:r>
+        <w:t>: ZIEGLER-NICHOLS TUNING RESULTS</w:t>
+      </w:r>
+      <w:bookmarkEnd w:id="32"/>
     </w:p>
     <w:p>
       <w:pPr>
@@ -11740,7 +12084,7 @@
                     <pic:cNvPicPr/>
                   </pic:nvPicPr>
                   <pic:blipFill>
-                    <a:blip r:embed="rId20"/>
+                    <a:blip r:embed="rId22"/>
                     <a:stretch>
                       <a:fillRect/>
                     </a:stretch>
@@ -11760,6 +12104,15 @@
           </wp:inline>
         </w:drawing>
       </w:r>
+    </w:p>
+    <w:p>
+      <w:pPr>
+        <w:spacing w:after="0"/>
+        <w:jc w:val="center"/>
+      </w:pPr>
+      <w:r>
+        <w:t>Figure D.1: Data visualization of Ziegler-Nichols tuning.</w:t>
+      </w:r>
       <w:r>
         <w:br w:type="page"/>
       </w:r>
@@ -11768,14 +12121,15 @@
       <w:pPr>
         <w:pStyle w:val="Heading1"/>
       </w:pPr>
+      <w:bookmarkStart w:id="33" w:name="_Toc531076169"/>
       <w:r>
         <w:lastRenderedPageBreak/>
-        <w:t>APPENDIX D</w:t>
+        <w:t>APPENDIX E</w:t>
       </w:r>
       <w:r>
         <w:t>: BILL OF MATERIALS</w:t>
       </w:r>
-      <w:bookmarkEnd w:id="31"/>
+      <w:bookmarkEnd w:id="33"/>
     </w:p>
     <w:p>
       <w:pPr>
@@ -11811,7 +12165,7 @@
                     </pic:cNvPicPr>
                   </pic:nvPicPr>
                   <pic:blipFill>
-                    <a:blip r:embed="rId21">
+                    <a:blip r:embed="rId23">
                       <a:extLst>
                         <a:ext uri="{28A0092B-C50C-407E-A947-70E740481C1C}">
                           <a14:useLocalDpi xmlns:a14="http://schemas.microsoft.com/office/drawing/2010/main" val="0"/>
@@ -11852,7 +12206,11 @@
     <w:p>
       <w:pPr>
         <w:spacing w:after="0"/>
-      </w:pPr>
+        <w:jc w:val="center"/>
+      </w:pPr>
+      <w:r>
+        <w:t>Figure E.1: Off-the-shelf materials BOM.</w:t>
+      </w:r>
     </w:p>
     <w:sectPr>
       <w:pgSz w:w="12240" w:h="15840"/>
@@ -11865,7 +12223,7 @@
 </file>
 
 <file path=word/endnotes.xml><?xml version="1.0" encoding="utf-8"?>
-<w:endnotes xmlns:wpc="http://schemas.microsoft.com/office/word/2010/wordprocessingCanvas" xmlns:cx="http://schemas.microsoft.com/office/drawing/2014/chartex" xmlns:cx1="http://schemas.microsoft.com/office/drawing/2015/9/8/chartex" xmlns:cx2="http://schemas.microsoft.com/office/drawing/2015/10/21/chartex" xmlns:cx3="http://schemas.microsoft.com/office/drawing/2016/5/9/chartex" xmlns:cx4="http://schemas.microsoft.com/office/drawing/2016/5/10/chartex" xmlns:cx5="http://schemas.microsoft.com/office/drawing/2016/5/11/chartex" xmlns:cx6="http://schemas.microsoft.com/office/drawing/2016/5/12/chartex" xmlns:cx7="http://schemas.microsoft.com/office/drawing/2016/5/13/chartex" xmlns:cx8="http://schemas.microsoft.com/office/drawing/2016/5/14/chartex" xmlns:mc="http://schemas.openxmlformats.org/markup-compatibility/2006" xmlns:aink="http://schemas.microsoft.com/office/drawing/2016/ink" xmlns:am3d="http://schemas.microsoft.com/office/drawing/2017/model3d" xmlns:o="urn:schemas-microsoft-com:office:office" xmlns:r="http://schemas.openxmlformats.org/officeDocument/2006/relationships" xmlns:m="http://schemas.openxmlformats.org/officeDocument/2006/math" xmlns:v="urn:schemas-microsoft-com:vml" xmlns:wp14="http://schemas.microsoft.com/office/word/2010/wordprocessingDrawing" xmlns:wp="http://schemas.openxmlformats.org/drawingml/2006/wordprocessingDrawing" xmlns:w10="urn:schemas-microsoft-com:office:word" xmlns:w="http://schemas.openxmlformats.org/wordprocessingml/2006/main" xmlns:w14="http://schemas.microsoft.com/office/word/2010/wordml" xmlns:w15="http://schemas.microsoft.com/office/word/2012/wordml" xmlns:w16cid="http://schemas.microsoft.com/office/word/2016/wordml/cid" xmlns:w16se="http://schemas.microsoft.com/office/word/2015/wordml/symex" xmlns:wpg="http://schemas.microsoft.com/office/word/2010/wordprocessingGroup" xmlns:wpi="http://schemas.microsoft.com/office/word/2010/wordprocessingInk" xmlns:wne="http://schemas.microsoft.com/office/word/2006/wordml" xmlns:wps="http://schemas.microsoft.com/office/word/2010/wordprocessingShape" mc:Ignorable="w14 w15 w16se w16cid wp14">
+<w:endnotes xmlns:wpc="http://schemas.microsoft.com/office/word/2010/wordprocessingCanvas" xmlns:cx="http://schemas.microsoft.com/office/drawing/2014/chartex" xmlns:cx1="http://schemas.microsoft.com/office/drawing/2015/9/8/chartex" xmlns:mc="http://schemas.openxmlformats.org/markup-compatibility/2006" xmlns:o="urn:schemas-microsoft-com:office:office" xmlns:r="http://schemas.openxmlformats.org/officeDocument/2006/relationships" xmlns:m="http://schemas.openxmlformats.org/officeDocument/2006/math" xmlns:v="urn:schemas-microsoft-com:vml" xmlns:wp14="http://schemas.microsoft.com/office/word/2010/wordprocessingDrawing" xmlns:wp="http://schemas.openxmlformats.org/drawingml/2006/wordprocessingDrawing" xmlns:w10="urn:schemas-microsoft-com:office:word" xmlns:w="http://schemas.openxmlformats.org/wordprocessingml/2006/main" xmlns:w14="http://schemas.microsoft.com/office/word/2010/wordml" xmlns:w15="http://schemas.microsoft.com/office/word/2012/wordml" xmlns:w16se="http://schemas.microsoft.com/office/word/2015/wordml/symex" xmlns:wpg="http://schemas.microsoft.com/office/word/2010/wordprocessingGroup" xmlns:wpi="http://schemas.microsoft.com/office/word/2010/wordprocessingInk" xmlns:wne="http://schemas.microsoft.com/office/word/2006/wordml" xmlns:wps="http://schemas.microsoft.com/office/word/2010/wordprocessingShape" mc:Ignorable="w14 w15 w16se wp14">
   <w:endnote w:type="separator" w:id="-1">
     <w:p>
       <w:pPr>
@@ -11890,7 +12248,7 @@
 </file>
 
 <file path=word/footnotes.xml><?xml version="1.0" encoding="utf-8"?>
-<w:footnotes xmlns:wpc="http://schemas.microsoft.com/office/word/2010/wordprocessingCanvas" xmlns:cx="http://schemas.microsoft.com/office/drawing/2014/chartex" xmlns:cx1="http://schemas.microsoft.com/office/drawing/2015/9/8/chartex" xmlns:cx2="http://schemas.microsoft.com/office/drawing/2015/10/21/chartex" xmlns:cx3="http://schemas.microsoft.com/office/drawing/2016/5/9/chartex" xmlns:cx4="http://schemas.microsoft.com/office/drawing/2016/5/10/chartex" xmlns:cx5="http://schemas.microsoft.com/office/drawing/2016/5/11/chartex" xmlns:cx6="http://schemas.microsoft.com/office/drawing/2016/5/12/chartex" xmlns:cx7="http://schemas.microsoft.com/office/drawing/2016/5/13/chartex" xmlns:cx8="http://schemas.microsoft.com/office/drawing/2016/5/14/chartex" xmlns:mc="http://schemas.openxmlformats.org/markup-compatibility/2006" xmlns:aink="http://schemas.microsoft.com/office/drawing/2016/ink" xmlns:am3d="http://schemas.microsoft.com/office/drawing/2017/model3d" xmlns:o="urn:schemas-microsoft-com:office:office" xmlns:r="http://schemas.openxmlformats.org/officeDocument/2006/relationships" xmlns:m="http://schemas.openxmlformats.org/officeDocument/2006/math" xmlns:v="urn:schemas-microsoft-com:vml" xmlns:wp14="http://schemas.microsoft.com/office/word/2010/wordprocessingDrawing" xmlns:wp="http://schemas.openxmlformats.org/drawingml/2006/wordprocessingDrawing" xmlns:w10="urn:schemas-microsoft-com:office:word" xmlns:w="http://schemas.openxmlformats.org/wordprocessingml/2006/main" xmlns:w14="http://schemas.microsoft.com/office/word/2010/wordml" xmlns:w15="http://schemas.microsoft.com/office/word/2012/wordml" xmlns:w16cid="http://schemas.microsoft.com/office/word/2016/wordml/cid" xmlns:w16se="http://schemas.microsoft.com/office/word/2015/wordml/symex" xmlns:wpg="http://schemas.microsoft.com/office/word/2010/wordprocessingGroup" xmlns:wpi="http://schemas.microsoft.com/office/word/2010/wordprocessingInk" xmlns:wne="http://schemas.microsoft.com/office/word/2006/wordml" xmlns:wps="http://schemas.microsoft.com/office/word/2010/wordprocessingShape" mc:Ignorable="w14 w15 w16se w16cid wp14">
+<w:footnotes xmlns:wpc="http://schemas.microsoft.com/office/word/2010/wordprocessingCanvas" xmlns:cx="http://schemas.microsoft.com/office/drawing/2014/chartex" xmlns:cx1="http://schemas.microsoft.com/office/drawing/2015/9/8/chartex" xmlns:mc="http://schemas.openxmlformats.org/markup-compatibility/2006" xmlns:o="urn:schemas-microsoft-com:office:office" xmlns:r="http://schemas.openxmlformats.org/officeDocument/2006/relationships" xmlns:m="http://schemas.openxmlformats.org/officeDocument/2006/math" xmlns:v="urn:schemas-microsoft-com:vml" xmlns:wp14="http://schemas.microsoft.com/office/word/2010/wordprocessingDrawing" xmlns:wp="http://schemas.openxmlformats.org/drawingml/2006/wordprocessingDrawing" xmlns:w10="urn:schemas-microsoft-com:office:word" xmlns:w="http://schemas.openxmlformats.org/wordprocessingml/2006/main" xmlns:w14="http://schemas.microsoft.com/office/word/2010/wordml" xmlns:w15="http://schemas.microsoft.com/office/word/2012/wordml" xmlns:w16se="http://schemas.microsoft.com/office/word/2015/wordml/symex" xmlns:wpg="http://schemas.microsoft.com/office/word/2010/wordprocessingGroup" xmlns:wpi="http://schemas.microsoft.com/office/word/2010/wordprocessingInk" xmlns:wne="http://schemas.microsoft.com/office/word/2006/wordml" xmlns:wps="http://schemas.microsoft.com/office/word/2010/wordprocessingShape" mc:Ignorable="w14 w15 w16se wp14">
   <w:footnote w:type="separator" w:id="-1">
     <w:p>
       <w:pPr>
@@ -11915,7 +12273,7 @@
 </file>
 
 <file path=word/numbering.xml><?xml version="1.0" encoding="utf-8"?>
-<w:numbering xmlns:wpc="http://schemas.microsoft.com/office/word/2010/wordprocessingCanvas" xmlns:cx="http://schemas.microsoft.com/office/drawing/2014/chartex" xmlns:cx1="http://schemas.microsoft.com/office/drawing/2015/9/8/chartex" xmlns:cx2="http://schemas.microsoft.com/office/drawing/2015/10/21/chartex" xmlns:cx3="http://schemas.microsoft.com/office/drawing/2016/5/9/chartex" xmlns:cx4="http://schemas.microsoft.com/office/drawing/2016/5/10/chartex" xmlns:cx5="http://schemas.microsoft.com/office/drawing/2016/5/11/chartex" xmlns:cx6="http://schemas.microsoft.com/office/drawing/2016/5/12/chartex" xmlns:cx7="http://schemas.microsoft.com/office/drawing/2016/5/13/chartex" xmlns:cx8="http://schemas.microsoft.com/office/drawing/2016/5/14/chartex" xmlns:mc="http://schemas.openxmlformats.org/markup-compatibility/2006" xmlns:aink="http://schemas.microsoft.com/office/drawing/2016/ink" xmlns:am3d="http://schemas.microsoft.com/office/drawing/2017/model3d" xmlns:o="urn:schemas-microsoft-com:office:office" xmlns:r="http://schemas.openxmlformats.org/officeDocument/2006/relationships" xmlns:m="http://schemas.openxmlformats.org/officeDocument/2006/math" xmlns:v="urn:schemas-microsoft-com:vml" xmlns:wp14="http://schemas.microsoft.com/office/word/2010/wordprocessingDrawing" xmlns:wp="http://schemas.openxmlformats.org/drawingml/2006/wordprocessingDrawing" xmlns:w10="urn:schemas-microsoft-com:office:word" xmlns:w="http://schemas.openxmlformats.org/wordprocessingml/2006/main" xmlns:w14="http://schemas.microsoft.com/office/word/2010/wordml" xmlns:w15="http://schemas.microsoft.com/office/word/2012/wordml" xmlns:w16cid="http://schemas.microsoft.com/office/word/2016/wordml/cid" xmlns:w16se="http://schemas.microsoft.com/office/word/2015/wordml/symex" xmlns:wpg="http://schemas.microsoft.com/office/word/2010/wordprocessingGroup" xmlns:wpi="http://schemas.microsoft.com/office/word/2010/wordprocessingInk" xmlns:wne="http://schemas.microsoft.com/office/word/2006/wordml" xmlns:wps="http://schemas.microsoft.com/office/word/2010/wordprocessingShape" mc:Ignorable="w14 w15 w16se w16cid wp14">
+<w:numbering xmlns:wpc="http://schemas.microsoft.com/office/word/2010/wordprocessingCanvas" xmlns:cx="http://schemas.microsoft.com/office/drawing/2014/chartex" xmlns:cx1="http://schemas.microsoft.com/office/drawing/2015/9/8/chartex" xmlns:mc="http://schemas.openxmlformats.org/markup-compatibility/2006" xmlns:o="urn:schemas-microsoft-com:office:office" xmlns:r="http://schemas.openxmlformats.org/officeDocument/2006/relationships" xmlns:m="http://schemas.openxmlformats.org/officeDocument/2006/math" xmlns:v="urn:schemas-microsoft-com:vml" xmlns:wp14="http://schemas.microsoft.com/office/word/2010/wordprocessingDrawing" xmlns:wp="http://schemas.openxmlformats.org/drawingml/2006/wordprocessingDrawing" xmlns:w10="urn:schemas-microsoft-com:office:word" xmlns:w="http://schemas.openxmlformats.org/wordprocessingml/2006/main" xmlns:w14="http://schemas.microsoft.com/office/word/2010/wordml" xmlns:w15="http://schemas.microsoft.com/office/word/2012/wordml" xmlns:w16se="http://schemas.microsoft.com/office/word/2015/wordml/symex" xmlns:wpg="http://schemas.microsoft.com/office/word/2010/wordprocessingGroup" xmlns:wpi="http://schemas.microsoft.com/office/word/2010/wordprocessingInk" xmlns:wne="http://schemas.microsoft.com/office/word/2006/wordml" xmlns:wps="http://schemas.microsoft.com/office/word/2010/wordprocessingShape" mc:Ignorable="w14 w15 w16se wp14">
   <w:abstractNum w:abstractNumId="0" w15:restartNumberingAfterBreak="0">
     <w:nsid w:val="079B6B40"/>
     <w:multiLevelType w:val="hybridMultilevel"/>
@@ -13472,7 +13830,7 @@
 </file>
 
 <file path=word/styles.xml><?xml version="1.0" encoding="utf-8"?>
-<w:styles xmlns:mc="http://schemas.openxmlformats.org/markup-compatibility/2006" xmlns:r="http://schemas.openxmlformats.org/officeDocument/2006/relationships" xmlns:w="http://schemas.openxmlformats.org/wordprocessingml/2006/main" xmlns:w14="http://schemas.microsoft.com/office/word/2010/wordml" xmlns:w15="http://schemas.microsoft.com/office/word/2012/wordml" xmlns:w16cid="http://schemas.microsoft.com/office/word/2016/wordml/cid" xmlns:w16se="http://schemas.microsoft.com/office/word/2015/wordml/symex" mc:Ignorable="w14 w15 w16se w16cid">
+<w:styles xmlns:mc="http://schemas.openxmlformats.org/markup-compatibility/2006" xmlns:r="http://schemas.openxmlformats.org/officeDocument/2006/relationships" xmlns:w="http://schemas.openxmlformats.org/wordprocessingml/2006/main" xmlns:w14="http://schemas.microsoft.com/office/word/2010/wordml" xmlns:w15="http://schemas.microsoft.com/office/word/2012/wordml" xmlns:w16se="http://schemas.microsoft.com/office/word/2015/wordml/symex" mc:Ignorable="w14 w15 w16se">
   <w:docDefaults>
     <w:rPrDefault>
       <w:rPr>
@@ -13488,7 +13846,7 @@
       </w:pPr>
     </w:pPrDefault>
   </w:docDefaults>
-  <w:latentStyles w:defLockedState="0" w:defUIPriority="99" w:defSemiHidden="0" w:defUnhideWhenUsed="0" w:defQFormat="0" w:count="375">
+  <w:latentStyles w:defLockedState="0" w:defUIPriority="99" w:defSemiHidden="0" w:defUnhideWhenUsed="0" w:defQFormat="0" w:count="371">
     <w:lsdException w:name="Normal" w:uiPriority="0" w:qFormat="1"/>
     <w:lsdException w:name="heading 1" w:uiPriority="9" w:qFormat="1"/>
     <w:lsdException w:name="heading 2" w:semiHidden="1" w:uiPriority="9" w:unhideWhenUsed="1" w:qFormat="1"/>
@@ -13860,10 +14218,6 @@
     <w:lsdException w:name="List Table 5 Dark Accent 6" w:uiPriority="50"/>
     <w:lsdException w:name="List Table 6 Colorful Accent 6" w:uiPriority="51"/>
     <w:lsdException w:name="List Table 7 Colorful Accent 6" w:uiPriority="52"/>
-    <w:lsdException w:name="Mention" w:semiHidden="1" w:unhideWhenUsed="1"/>
-    <w:lsdException w:name="Smart Hyperlink" w:semiHidden="1" w:unhideWhenUsed="1"/>
-    <w:lsdException w:name="Hashtag" w:semiHidden="1" w:unhideWhenUsed="1"/>
-    <w:lsdException w:name="Unresolved Mention" w:semiHidden="1" w:unhideWhenUsed="1"/>
   </w:latentStyles>
   <w:style w:type="paragraph" w:default="1" w:styleId="Normal">
     <w:name w:val="Normal"/>
@@ -13939,6 +14293,7 @@
   <w:style w:type="character" w:default="1" w:styleId="DefaultParagraphFont">
     <w:name w:val="Default Paragraph Font"/>
     <w:uiPriority w:val="1"/>
+    <w:semiHidden/>
     <w:unhideWhenUsed/>
   </w:style>
   <w:style w:type="table" w:default="1" w:styleId="TableNormal">
@@ -14127,7 +14482,7 @@
       </w:tblBorders>
     </w:tblPr>
   </w:style>
-  <w:style w:type="character" w:styleId="UnresolvedMention">
+  <w:style w:type="character" w:customStyle="1" w:styleId="UnresolvedMention">
     <w:name w:val="Unresolved Mention"/>
     <w:basedOn w:val="DefaultParagraphFont"/>
     <w:uiPriority w:val="99"/>
@@ -14457,7 +14812,7 @@
 </file>
 
 <file path=customXml/itemProps1.xml><?xml version="1.0" encoding="utf-8"?>
-<ds:datastoreItem xmlns:ds="http://schemas.openxmlformats.org/officeDocument/2006/customXml" ds:itemID="{8F538AE6-7703-473E-A6EC-796566FA213A}">
+<ds:datastoreItem xmlns:ds="http://schemas.openxmlformats.org/officeDocument/2006/customXml" ds:itemID="{40B2F1B7-A25B-4B00-9747-758D5893E3C4}">
   <ds:schemaRefs>
     <ds:schemaRef ds:uri="http://schemas.openxmlformats.org/officeDocument/2006/bibliography"/>
   </ds:schemaRefs>

</xml_diff>